<commit_message>
add remote sensing issue
</commit_message>
<xml_diff>
--- a/NPU个人主页.docx
+++ b/NPU个人主页.docx
@@ -57,14 +57,16 @@
               <w:ind w:left="0" w:leftChars="0" w:firstLine="0" w:firstLineChars="0"/>
               <w:textAlignment w:val="auto"/>
               <w:rPr>
-                <w:rFonts w:hint="eastAsia"/>
+                <w:rFonts w:hint="default" w:ascii="Times New Roman Regular" w:hAnsi="Times New Roman Regular" w:cs="Times New Roman Regular"/>
+                <w:color w:val="auto"/>
                 <w:vertAlign w:val="baseline"/>
                 <w:lang w:eastAsia="zh-CN"/>
               </w:rPr>
             </w:pPr>
             <w:r>
               <w:rPr>
-                <w:rFonts w:hint="eastAsia"/>
+                <w:rFonts w:hint="default" w:ascii="Times New Roman Regular" w:hAnsi="Times New Roman Regular" w:cs="Times New Roman Regular"/>
+                <w:color w:val="auto"/>
                 <w:vertAlign w:val="baseline"/>
                 <w:lang w:eastAsia="zh-CN"/>
               </w:rPr>
@@ -72,7 +74,8 @@
             </w:r>
             <w:r>
               <w:rPr>
-                <w:rFonts w:hint="eastAsia"/>
+                <w:rFonts w:hint="default" w:ascii="Times New Roman Regular" w:hAnsi="Times New Roman Regular" w:cs="Times New Roman Regular"/>
+                <w:color w:val="auto"/>
                 <w:vertAlign w:val="baseline"/>
                 <w:lang w:val="en-US" w:eastAsia="zh-CN"/>
               </w:rPr>
@@ -80,7 +83,8 @@
             </w:r>
             <w:r>
               <w:rPr>
-                <w:rFonts w:hint="eastAsia"/>
+                <w:rFonts w:hint="default" w:ascii="Times New Roman Regular" w:hAnsi="Times New Roman Regular" w:cs="Times New Roman Regular"/>
+                <w:color w:val="auto"/>
                 <w:vertAlign w:val="baseline"/>
                 <w:lang w:eastAsia="zh-CN"/>
               </w:rPr>
@@ -111,18 +115,20 @@
               <w:ind w:firstLine="0" w:firstLineChars="0"/>
               <w:textAlignment w:val="auto"/>
               <w:rPr>
-                <w:rFonts w:hint="eastAsia"/>
+                <w:rFonts w:hint="default" w:ascii="Times New Roman Regular" w:hAnsi="Times New Roman Regular" w:cs="Times New Roman Regular"/>
                 <w:b/>
                 <w:bCs/>
+                <w:color w:val="auto"/>
                 <w:vertAlign w:val="baseline"/>
                 <w:lang w:eastAsia="zh-CN"/>
               </w:rPr>
             </w:pPr>
             <w:r>
               <w:rPr>
-                <w:rFonts w:hint="eastAsia"/>
+                <w:rFonts w:hint="default" w:ascii="Times New Roman Regular" w:hAnsi="Times New Roman Regular" w:cs="Times New Roman Regular"/>
                 <w:b/>
                 <w:bCs/>
+                <w:color w:val="auto"/>
               </w:rPr>
               <w:t>西北工业大学 计算机学院</w:t>
             </w:r>
@@ -151,14 +157,16 @@
               <w:ind w:firstLine="0" w:firstLineChars="0"/>
               <w:textAlignment w:val="auto"/>
               <w:rPr>
-                <w:rFonts w:hint="default"/>
+                <w:rFonts w:hint="default" w:ascii="Times New Roman Regular" w:hAnsi="Times New Roman Regular" w:cs="Times New Roman Regular"/>
+                <w:color w:val="auto"/>
                 <w:vertAlign w:val="baseline"/>
                 <w:lang w:val="en-US" w:eastAsia="zh-CN"/>
               </w:rPr>
             </w:pPr>
             <w:r>
               <w:rPr>
-                <w:rFonts w:hint="eastAsia"/>
+                <w:rFonts w:hint="default" w:ascii="Times New Roman Regular" w:hAnsi="Times New Roman Regular" w:cs="Times New Roman Regular"/>
+                <w:color w:val="auto"/>
                 <w:vertAlign w:val="baseline"/>
                 <w:lang w:eastAsia="zh-CN"/>
               </w:rPr>
@@ -166,7 +174,8 @@
             </w:r>
             <w:r>
               <w:rPr>
-                <w:rFonts w:hint="eastAsia"/>
+                <w:rFonts w:hint="default" w:ascii="Times New Roman Regular" w:hAnsi="Times New Roman Regular" w:cs="Times New Roman Regular"/>
+                <w:color w:val="auto"/>
                 <w:vertAlign w:val="baseline"/>
                 <w:lang w:val="en-US" w:eastAsia="zh-CN"/>
               </w:rPr>
@@ -202,14 +211,16 @@
               <w:ind w:left="0" w:leftChars="0" w:firstLine="0" w:firstLineChars="0"/>
               <w:textAlignment w:val="auto"/>
               <w:rPr>
-                <w:rFonts w:hint="eastAsia"/>
+                <w:rFonts w:hint="default" w:ascii="Times New Roman Regular" w:hAnsi="Times New Roman Regular" w:cs="Times New Roman Regular"/>
+                <w:color w:val="auto"/>
                 <w:vertAlign w:val="baseline"/>
                 <w:lang w:eastAsia="zh-CN"/>
               </w:rPr>
             </w:pPr>
             <w:r>
               <w:rPr>
-                <w:rFonts w:hint="eastAsia"/>
+                <w:rFonts w:hint="default" w:ascii="Times New Roman Regular" w:hAnsi="Times New Roman Regular" w:cs="Times New Roman Regular"/>
+                <w:color w:val="auto"/>
                 <w:vertAlign w:val="baseline"/>
                 <w:lang w:eastAsia="zh-CN"/>
               </w:rPr>
@@ -240,16 +251,18 @@
               <w:ind w:firstLine="0" w:firstLineChars="0"/>
               <w:textAlignment w:val="auto"/>
               <w:rPr>
-                <w:rFonts w:hint="eastAsia"/>
+                <w:rFonts w:hint="default" w:ascii="Times New Roman Regular" w:hAnsi="Times New Roman Regular" w:cs="Times New Roman Regular"/>
                 <w:b/>
                 <w:bCs/>
+                <w:color w:val="auto"/>
               </w:rPr>
             </w:pPr>
             <w:r>
               <w:rPr>
-                <w:rFonts w:hint="eastAsia"/>
+                <w:rFonts w:hint="default" w:ascii="Times New Roman Regular" w:hAnsi="Times New Roman Regular" w:cs="Times New Roman Regular"/>
                 <w:b/>
                 <w:bCs/>
+                <w:color w:val="auto"/>
               </w:rPr>
               <w:t>国家发展改革委创新驱动发展中心</w:t>
             </w:r>
@@ -278,14 +291,16 @@
               <w:ind w:firstLine="0" w:firstLineChars="0"/>
               <w:textAlignment w:val="auto"/>
               <w:rPr>
-                <w:rFonts w:hint="eastAsia"/>
+                <w:rFonts w:hint="default" w:ascii="Times New Roman Regular" w:hAnsi="Times New Roman Regular" w:cs="Times New Roman Regular"/>
+                <w:color w:val="auto"/>
                 <w:vertAlign w:val="baseline"/>
                 <w:lang w:eastAsia="zh-CN"/>
               </w:rPr>
             </w:pPr>
             <w:r>
               <w:rPr>
-                <w:rFonts w:hint="eastAsia"/>
+                <w:rFonts w:hint="default" w:ascii="Times New Roman Regular" w:hAnsi="Times New Roman Regular" w:cs="Times New Roman Regular"/>
+                <w:color w:val="auto"/>
                 <w:vertAlign w:val="baseline"/>
                 <w:lang w:eastAsia="zh-CN"/>
               </w:rPr>
@@ -321,14 +336,16 @@
               <w:ind w:left="0" w:leftChars="0" w:firstLine="0" w:firstLineChars="0"/>
               <w:textAlignment w:val="auto"/>
               <w:rPr>
-                <w:rFonts w:hint="eastAsia"/>
+                <w:rFonts w:hint="default" w:ascii="Times New Roman Regular" w:hAnsi="Times New Roman Regular" w:cs="Times New Roman Regular"/>
+                <w:color w:val="auto"/>
                 <w:vertAlign w:val="baseline"/>
                 <w:lang w:eastAsia="zh-CN"/>
               </w:rPr>
             </w:pPr>
             <w:r>
               <w:rPr>
-                <w:rFonts w:hint="eastAsia"/>
+                <w:rFonts w:hint="default" w:ascii="Times New Roman Regular" w:hAnsi="Times New Roman Regular" w:cs="Times New Roman Regular"/>
+                <w:color w:val="auto"/>
                 <w:vertAlign w:val="baseline"/>
                 <w:lang w:eastAsia="zh-CN"/>
               </w:rPr>
@@ -359,16 +376,18 @@
               <w:ind w:firstLine="0" w:firstLineChars="0"/>
               <w:textAlignment w:val="auto"/>
               <w:rPr>
-                <w:rFonts w:hint="eastAsia"/>
+                <w:rFonts w:hint="default" w:ascii="Times New Roman Regular" w:hAnsi="Times New Roman Regular" w:cs="Times New Roman Regular"/>
                 <w:b/>
                 <w:bCs/>
+                <w:color w:val="auto"/>
               </w:rPr>
             </w:pPr>
             <w:r>
               <w:rPr>
-                <w:rFonts w:hint="eastAsia"/>
+                <w:rFonts w:hint="default" w:ascii="Times New Roman Regular" w:hAnsi="Times New Roman Regular" w:cs="Times New Roman Regular"/>
                 <w:b/>
                 <w:bCs/>
+                <w:color w:val="auto"/>
               </w:rPr>
               <w:t>西北工业大学 计算机学院</w:t>
             </w:r>
@@ -397,14 +416,16 @@
               <w:ind w:firstLine="0" w:firstLineChars="0"/>
               <w:textAlignment w:val="auto"/>
               <w:rPr>
-                <w:rFonts w:hint="default"/>
+                <w:rFonts w:hint="default" w:ascii="Times New Roman Regular" w:hAnsi="Times New Roman Regular" w:cs="Times New Roman Regular"/>
+                <w:color w:val="auto"/>
                 <w:vertAlign w:val="baseline"/>
                 <w:lang w:val="en-US" w:eastAsia="zh-CN"/>
               </w:rPr>
             </w:pPr>
             <w:r>
               <w:rPr>
-                <w:rFonts w:hint="eastAsia"/>
+                <w:rFonts w:hint="default" w:ascii="Times New Roman Regular" w:hAnsi="Times New Roman Regular" w:cs="Times New Roman Regular"/>
+                <w:color w:val="auto"/>
                 <w:vertAlign w:val="baseline"/>
                 <w:lang w:eastAsia="zh-CN"/>
               </w:rPr>
@@ -412,7 +433,8 @@
             </w:r>
             <w:r>
               <w:rPr>
-                <w:rFonts w:hint="eastAsia"/>
+                <w:rFonts w:hint="default" w:ascii="Times New Roman Regular" w:hAnsi="Times New Roman Regular" w:cs="Times New Roman Regular"/>
+                <w:color w:val="auto"/>
                 <w:vertAlign w:val="baseline"/>
                 <w:lang w:val="en-US" w:eastAsia="zh-CN"/>
               </w:rPr>
@@ -440,82 +462,184 @@
         <w:ind w:firstLine="0" w:firstLineChars="0"/>
         <w:textAlignment w:val="auto"/>
         <w:rPr>
-          <w:rFonts w:hint="eastAsia"/>
-          <w:lang w:eastAsia="zh-CN"/>
-        </w:rPr>
-      </w:pPr>
-    </w:p>
-    <w:p>
-      <w:pPr>
-        <w:keepNext w:val="0"/>
-        <w:keepLines w:val="0"/>
-        <w:pageBreakBefore w:val="0"/>
-        <w:widowControl w:val="0"/>
-        <w:kinsoku/>
-        <w:wordWrap/>
-        <w:overflowPunct/>
-        <w:topLinePunct w:val="0"/>
-        <w:autoSpaceDE/>
-        <w:autoSpaceDN/>
-        <w:bidi w:val="0"/>
-        <w:adjustRightInd/>
-        <w:snapToGrid/>
-        <w:ind w:firstLine="0" w:firstLineChars="0"/>
-        <w:textAlignment w:val="auto"/>
-        <w:rPr>
-          <w:rFonts w:hint="eastAsia"/>
-          <w:lang w:eastAsia="zh-CN"/>
-        </w:rPr>
-      </w:pPr>
-    </w:p>
-    <w:p>
-      <w:pPr>
-        <w:keepNext w:val="0"/>
-        <w:keepLines w:val="0"/>
-        <w:pageBreakBefore w:val="0"/>
-        <w:widowControl w:val="0"/>
-        <w:kinsoku/>
-        <w:wordWrap/>
-        <w:overflowPunct/>
-        <w:topLinePunct w:val="0"/>
-        <w:autoSpaceDE/>
-        <w:autoSpaceDN/>
-        <w:bidi w:val="0"/>
-        <w:adjustRightInd/>
-        <w:snapToGrid/>
-        <w:ind w:firstLine="0" w:firstLineChars="0"/>
-        <w:textAlignment w:val="auto"/>
-        <w:rPr>
-          <w:rFonts w:hint="eastAsia"/>
-          <w:lang w:eastAsia="zh-CN"/>
-        </w:rPr>
-      </w:pPr>
-    </w:p>
-    <w:p>
-      <w:pPr>
-        <w:keepNext w:val="0"/>
-        <w:keepLines w:val="0"/>
-        <w:pageBreakBefore w:val="0"/>
-        <w:widowControl w:val="0"/>
-        <w:kinsoku/>
-        <w:wordWrap/>
-        <w:overflowPunct/>
-        <w:topLinePunct w:val="0"/>
-        <w:autoSpaceDE/>
-        <w:autoSpaceDN/>
-        <w:bidi w:val="0"/>
-        <w:adjustRightInd/>
-        <w:snapToGrid/>
-        <w:ind w:firstLine="0" w:firstLineChars="0"/>
-        <w:textAlignment w:val="auto"/>
-        <w:rPr>
-          <w:rFonts w:hint="default" w:ascii="Times New Roman Regular" w:hAnsi="Times New Roman Regular" w:eastAsia="宋体" w:cs="Times New Roman Regular"/>
-          <w:lang w:eastAsia="zh-CN"/>
-        </w:rPr>
-      </w:pPr>
-      <w:r>
-        <w:rPr>
-          <w:rFonts w:hint="default" w:ascii="Times New Roman Regular" w:hAnsi="Times New Roman Regular" w:eastAsia="宋体" w:cs="Times New Roman Regular"/>
+          <w:rFonts w:hint="default" w:ascii="Times New Roman Regular" w:hAnsi="Times New Roman Regular" w:cs="Times New Roman Regular"/>
+          <w:color w:val="auto"/>
+          <w:lang w:eastAsia="zh-CN"/>
+        </w:rPr>
+      </w:pPr>
+    </w:p>
+    <w:p>
+      <w:pPr>
+        <w:rPr>
+          <w:rFonts w:hint="default" w:ascii="Times New Roman Regular" w:hAnsi="Times New Roman Regular" w:cs="Times New Roman Regular"/>
+          <w:color w:val="auto"/>
+          <w:lang w:eastAsia="zh-CN"/>
+        </w:rPr>
+      </w:pPr>
+      <w:r>
+        <w:rPr>
+          <w:rFonts w:hint="default" w:ascii="Times New Roman Regular" w:hAnsi="Times New Roman Regular" w:cs="Times New Roman Regular"/>
+          <w:color w:val="auto"/>
+          <w:lang w:eastAsia="zh-CN"/>
+        </w:rPr>
+        <w:br w:type="page"/>
+      </w:r>
+    </w:p>
+    <w:p>
+      <w:pPr>
+        <w:keepNext w:val="0"/>
+        <w:keepLines w:val="0"/>
+        <w:pageBreakBefore w:val="0"/>
+        <w:widowControl w:val="0"/>
+        <w:kinsoku/>
+        <w:wordWrap/>
+        <w:overflowPunct/>
+        <w:topLinePunct w:val="0"/>
+        <w:autoSpaceDE/>
+        <w:autoSpaceDN/>
+        <w:bidi w:val="0"/>
+        <w:adjustRightInd/>
+        <w:snapToGrid/>
+        <w:ind w:firstLine="0" w:firstLineChars="0"/>
+        <w:textAlignment w:val="auto"/>
+        <w:rPr>
+          <w:rFonts w:hint="default" w:ascii="Times New Roman Regular" w:hAnsi="Times New Roman Regular" w:cs="Times New Roman Regular"/>
+          <w:color w:val="auto"/>
+          <w:sz w:val="24"/>
+          <w:szCs w:val="24"/>
+          <w:lang w:eastAsia="zh-CN"/>
+        </w:rPr>
+      </w:pPr>
+      <w:r>
+        <w:rPr>
+          <w:rFonts w:hint="eastAsia" w:ascii="黑体" w:hAnsi="黑体" w:eastAsia="黑体" w:cs="黑体"/>
+          <w:color w:val="auto"/>
+          <w:sz w:val="24"/>
+          <w:szCs w:val="24"/>
+          <w:lang w:eastAsia="zh-CN"/>
+        </w:rPr>
+        <w:t xml:space="preserve">冉令燕  西北工业大学计算机学院 </w:t>
+      </w:r>
+      <w:r>
+        <w:rPr>
+          <w:rFonts w:hint="eastAsia" w:ascii="黑体" w:hAnsi="黑体" w:eastAsia="黑体" w:cs="黑体"/>
+          <w:color w:val="auto"/>
+          <w:sz w:val="24"/>
+          <w:szCs w:val="24"/>
+          <w:lang w:val="en-US" w:eastAsia="zh-CN"/>
+        </w:rPr>
+        <w:t>特聘</w:t>
+      </w:r>
+      <w:r>
+        <w:rPr>
+          <w:rFonts w:hint="eastAsia" w:ascii="黑体" w:hAnsi="黑体" w:eastAsia="黑体" w:cs="黑体"/>
+          <w:color w:val="auto"/>
+          <w:sz w:val="24"/>
+          <w:szCs w:val="24"/>
+          <w:lang w:eastAsia="zh-CN"/>
+        </w:rPr>
+        <w:t>研究员 硕士生导师</w:t>
+      </w:r>
+    </w:p>
+    <w:p>
+      <w:pPr>
+        <w:keepNext w:val="0"/>
+        <w:keepLines w:val="0"/>
+        <w:pageBreakBefore w:val="0"/>
+        <w:widowControl w:val="0"/>
+        <w:kinsoku/>
+        <w:wordWrap/>
+        <w:overflowPunct/>
+        <w:topLinePunct w:val="0"/>
+        <w:autoSpaceDE/>
+        <w:autoSpaceDN/>
+        <w:bidi w:val="0"/>
+        <w:adjustRightInd/>
+        <w:snapToGrid/>
+        <w:ind w:firstLine="0" w:firstLineChars="0"/>
+        <w:textAlignment w:val="auto"/>
+        <w:rPr>
+          <w:rFonts w:hint="eastAsia" w:ascii="仿宋_GB2312" w:hAnsi="仿宋_GB2312" w:eastAsia="仿宋_GB2312" w:cs="仿宋_GB2312"/>
+          <w:color w:val="auto"/>
+          <w:lang w:eastAsia="zh-CN"/>
+        </w:rPr>
+      </w:pPr>
+      <w:r>
+        <w:rPr>
+          <w:rFonts w:hint="eastAsia" w:ascii="仿宋_GB2312" w:hAnsi="仿宋_GB2312" w:eastAsia="仿宋_GB2312" w:cs="仿宋_GB2312"/>
+          <w:color w:val="auto"/>
+          <w:lang w:eastAsia="zh-CN"/>
+        </w:rPr>
+        <w:t>聚焦国家大数据应用领域的重大战略需要，基于人工智能、计算机视觉、大数据智能分析、深度学习等先进理论技术方法，主要开展卫星、无人机平台对地观测场景理解等关键技术攻关和科学基础研究，特别对秦岭生态保护、黄河冰凌灾害监测等方面的视觉任务应用需求进行了深入挖掘。作为陕西省语音与图像信息处理重点实验室的技术骨干，以项目负责人和核心人员身份主持和参与了xxx预研项目、国家973和国家自然科学基金等项目 16 项，累计经费 1900 余万元；申请发明专利 18 项；在SCI/EI索引高水平期刊/会议IEEE TMM、IEEE TCSVT、IEEE TGRS、ECCV等发表学术论文 30 余篇。担任国家发改委专项项目评审专家，国家自然科学基金委员会项目通信评审专家、陕西省科技厅项目评审专家。担任IEEE TMM、IEEE TGRS、Pattern Recognition、</w:t>
+      </w:r>
+      <w:r>
+        <w:rPr>
+          <w:rFonts w:hint="eastAsia" w:ascii="仿宋_GB2312" w:hAnsi="仿宋_GB2312" w:eastAsia="仿宋_GB2312" w:cs="仿宋_GB2312"/>
+          <w:color w:val="auto"/>
+          <w:lang w:val="en-US" w:eastAsia="zh-CN"/>
+        </w:rPr>
+        <w:t>ACM MM</w:t>
+      </w:r>
+      <w:r>
+        <w:rPr>
+          <w:rFonts w:hint="eastAsia" w:ascii="仿宋_GB2312" w:hAnsi="仿宋_GB2312" w:eastAsia="仿宋_GB2312" w:cs="仿宋_GB2312"/>
+          <w:color w:val="auto"/>
+          <w:lang w:eastAsia="zh-CN"/>
+        </w:rPr>
+        <w:t>等国际期刊会议审稿人。</w:t>
+      </w:r>
+    </w:p>
+    <w:p>
+      <w:pPr>
+        <w:keepNext w:val="0"/>
+        <w:keepLines w:val="0"/>
+        <w:pageBreakBefore w:val="0"/>
+        <w:widowControl w:val="0"/>
+        <w:kinsoku/>
+        <w:wordWrap/>
+        <w:overflowPunct/>
+        <w:topLinePunct w:val="0"/>
+        <w:autoSpaceDE/>
+        <w:autoSpaceDN/>
+        <w:bidi w:val="0"/>
+        <w:adjustRightInd/>
+        <w:snapToGrid/>
+        <w:ind w:firstLine="0" w:firstLineChars="0"/>
+        <w:textAlignment w:val="auto"/>
+        <w:rPr>
+          <w:rFonts w:hint="default" w:ascii="Times New Roman Regular" w:hAnsi="Times New Roman Regular" w:cs="Times New Roman Regular"/>
+          <w:color w:val="auto"/>
+          <w:lang w:eastAsia="zh-CN"/>
+        </w:rPr>
+      </w:pPr>
+    </w:p>
+    <w:p>
+      <w:pPr>
+        <w:keepNext w:val="0"/>
+        <w:keepLines w:val="0"/>
+        <w:pageBreakBefore w:val="0"/>
+        <w:widowControl w:val="0"/>
+        <w:kinsoku/>
+        <w:wordWrap/>
+        <w:overflowPunct/>
+        <w:topLinePunct w:val="0"/>
+        <w:autoSpaceDE/>
+        <w:autoSpaceDN/>
+        <w:bidi w:val="0"/>
+        <w:adjustRightInd/>
+        <w:snapToGrid/>
+        <w:ind w:firstLine="0" w:firstLineChars="0"/>
+        <w:textAlignment w:val="auto"/>
+        <w:rPr>
+          <w:rFonts w:hint="default" w:ascii="Times New Roman Regular" w:hAnsi="Times New Roman Regular" w:eastAsia="宋体" w:cs="Times New Roman Regular"/>
+          <w:color w:val="auto"/>
+          <w:lang w:eastAsia="zh-CN"/>
+        </w:rPr>
+      </w:pPr>
+      <w:r>
+        <w:rPr>
+          <w:rFonts w:hint="default" w:ascii="Times New Roman Regular" w:hAnsi="Times New Roman Regular" w:eastAsia="宋体" w:cs="Times New Roman Regular"/>
+          <w:color w:val="auto"/>
           <w:lang w:eastAsia="zh-CN"/>
         </w:rPr>
         <w:t>8. 2024</w:t>
@@ -523,6 +647,7 @@
       <w:r>
         <w:rPr>
           <w:rFonts w:hint="default" w:ascii="Times New Roman Regular" w:hAnsi="Times New Roman Regular" w:eastAsia="宋体" w:cs="Times New Roman Regular"/>
+          <w:color w:val="auto"/>
           <w:lang w:val="en-US" w:eastAsia="zh-CN"/>
         </w:rPr>
         <w:t xml:space="preserve"> </w:t>
@@ -530,13 +655,15 @@
       <w:r>
         <w:rPr>
           <w:rFonts w:hint="default" w:ascii="Times New Roman Regular" w:hAnsi="Times New Roman Regular" w:eastAsia="宋体" w:cs="Times New Roman Regular"/>
+          <w:color w:val="auto"/>
           <w:lang w:eastAsia="zh-CN"/>
         </w:rPr>
         <w:t>PRCV红外小目标检测</w:t>
       </w:r>
       <w:r>
         <w:rPr>
-          <w:rFonts w:hint="eastAsia" w:ascii="Times New Roman Regular" w:hAnsi="Times New Roman Regular" w:cs="Times New Roman Regular"/>
+          <w:rFonts w:hint="default" w:ascii="Times New Roman Regular" w:hAnsi="Times New Roman Regular" w:cs="Times New Roman Regular"/>
+          <w:color w:val="auto"/>
           <w:lang w:val="en-US" w:eastAsia="zh-CN"/>
         </w:rPr>
         <w:t xml:space="preserve"> </w:t>
@@ -546,6 +673,7 @@
           <w:rFonts w:hint="default" w:ascii="Times New Roman Regular" w:hAnsi="Times New Roman Regular" w:eastAsia="宋体" w:cs="Times New Roman Regular"/>
           <w:b/>
           <w:bCs/>
+          <w:color w:val="auto"/>
           <w:lang w:eastAsia="zh-CN"/>
         </w:rPr>
         <w:t>三等奖</w:t>
@@ -570,19 +698,22 @@
         <w:textAlignment w:val="auto"/>
         <w:rPr>
           <w:rFonts w:hint="default" w:ascii="Times New Roman Regular" w:hAnsi="Times New Roman Regular" w:eastAsia="宋体" w:cs="Times New Roman Regular"/>
-          <w:lang w:eastAsia="zh-CN"/>
-        </w:rPr>
-      </w:pPr>
-      <w:r>
-        <w:rPr>
-          <w:rFonts w:hint="default" w:ascii="Times New Roman Regular" w:hAnsi="Times New Roman Regular" w:eastAsia="宋体" w:cs="Times New Roman Regular"/>
+          <w:color w:val="auto"/>
+          <w:lang w:eastAsia="zh-CN"/>
+        </w:rPr>
+      </w:pPr>
+      <w:r>
+        <w:rPr>
+          <w:rFonts w:hint="default" w:ascii="Times New Roman Regular" w:hAnsi="Times New Roman Regular" w:eastAsia="宋体" w:cs="Times New Roman Regular"/>
+          <w:color w:val="auto"/>
           <w:lang w:eastAsia="zh-CN"/>
         </w:rPr>
         <w:t>7. 2024</w:t>
       </w:r>
       <w:r>
         <w:rPr>
-          <w:rFonts w:hint="eastAsia" w:ascii="Times New Roman Regular" w:hAnsi="Times New Roman Regular" w:cs="Times New Roman Regular"/>
+          <w:rFonts w:hint="default" w:ascii="Times New Roman Regular" w:hAnsi="Times New Roman Regular" w:cs="Times New Roman Regular"/>
+          <w:color w:val="auto"/>
           <w:lang w:val="en-US" w:eastAsia="zh-CN"/>
         </w:rPr>
         <w:t xml:space="preserve"> </w:t>
@@ -590,6 +721,7 @@
       <w:r>
         <w:rPr>
           <w:rFonts w:hint="default" w:ascii="Times New Roman Regular" w:hAnsi="Times New Roman Regular" w:eastAsia="宋体" w:cs="Times New Roman Regular"/>
+          <w:color w:val="auto"/>
           <w:lang w:eastAsia="zh-CN"/>
         </w:rPr>
         <w:t>三航杯课外学术科技和创业计划作品竞赛一等奖、优秀指导教师奖</w:t>
@@ -614,19 +746,22 @@
         <w:textAlignment w:val="auto"/>
         <w:rPr>
           <w:rFonts w:hint="default" w:ascii="Times New Roman Regular" w:hAnsi="Times New Roman Regular" w:eastAsia="宋体" w:cs="Times New Roman Regular"/>
-          <w:lang w:eastAsia="zh-CN"/>
-        </w:rPr>
-      </w:pPr>
-      <w:r>
-        <w:rPr>
-          <w:rFonts w:hint="default" w:ascii="Times New Roman Regular" w:hAnsi="Times New Roman Regular" w:eastAsia="宋体" w:cs="Times New Roman Regular"/>
+          <w:color w:val="auto"/>
+          <w:lang w:eastAsia="zh-CN"/>
+        </w:rPr>
+      </w:pPr>
+      <w:r>
+        <w:rPr>
+          <w:rFonts w:hint="default" w:ascii="Times New Roman Regular" w:hAnsi="Times New Roman Regular" w:eastAsia="宋体" w:cs="Times New Roman Regular"/>
+          <w:color w:val="auto"/>
           <w:lang w:eastAsia="zh-CN"/>
         </w:rPr>
         <w:t>6. 2023</w:t>
       </w:r>
       <w:r>
         <w:rPr>
-          <w:rFonts w:hint="eastAsia" w:ascii="Times New Roman Regular" w:hAnsi="Times New Roman Regular" w:cs="Times New Roman Regular"/>
+          <w:rFonts w:hint="default" w:ascii="Times New Roman Regular" w:hAnsi="Times New Roman Regular" w:cs="Times New Roman Regular"/>
+          <w:color w:val="auto"/>
           <w:lang w:val="en-US" w:eastAsia="zh-CN"/>
         </w:rPr>
         <w:t xml:space="preserve"> </w:t>
@@ -634,6 +769,7 @@
       <w:r>
         <w:rPr>
           <w:rFonts w:hint="default" w:ascii="Times New Roman Regular" w:hAnsi="Times New Roman Regular" w:eastAsia="宋体" w:cs="Times New Roman Regular"/>
+          <w:color w:val="auto"/>
           <w:lang w:eastAsia="zh-CN"/>
         </w:rPr>
         <w:t>西北工业大学研究生教学成果特等奖</w:t>
@@ -658,12 +794,14 @@
         <w:textAlignment w:val="auto"/>
         <w:rPr>
           <w:rFonts w:hint="default" w:ascii="Times New Roman Regular" w:hAnsi="Times New Roman Regular" w:eastAsia="宋体" w:cs="Times New Roman Regular"/>
-          <w:lang w:eastAsia="zh-CN"/>
-        </w:rPr>
-      </w:pPr>
-      <w:r>
-        <w:rPr>
-          <w:rFonts w:hint="default" w:ascii="Times New Roman Regular" w:hAnsi="Times New Roman Regular" w:eastAsia="宋体" w:cs="Times New Roman Regular"/>
+          <w:color w:val="auto"/>
+          <w:lang w:eastAsia="zh-CN"/>
+        </w:rPr>
+      </w:pPr>
+      <w:r>
+        <w:rPr>
+          <w:rFonts w:hint="default" w:ascii="Times New Roman Regular" w:hAnsi="Times New Roman Regular" w:eastAsia="宋体" w:cs="Times New Roman Regular"/>
+          <w:color w:val="auto"/>
           <w:lang w:eastAsia="zh-CN"/>
         </w:rPr>
         <w:t xml:space="preserve">5. </w:t>
@@ -673,6 +811,7 @@
           <w:rFonts w:hint="default" w:ascii="Times New Roman Regular" w:hAnsi="Times New Roman Regular" w:eastAsia="宋体" w:cs="Times New Roman Regular"/>
           <w:b/>
           <w:bCs/>
+          <w:color w:val="auto"/>
           <w:lang w:eastAsia="zh-CN"/>
         </w:rPr>
         <w:t>优秀指导教师</w:t>
@@ -680,6 +819,7 @@
       <w:r>
         <w:rPr>
           <w:rFonts w:hint="default" w:ascii="Times New Roman Regular" w:hAnsi="Times New Roman Regular" w:eastAsia="宋体" w:cs="Times New Roman Regular"/>
+          <w:color w:val="auto"/>
           <w:lang w:eastAsia="zh-CN"/>
         </w:rPr>
         <w:t>，第五届（2022）中国高校计算机大赛-人工智能创意赛，全国高等学校计算机教育研究会主办</w:t>
@@ -704,12 +844,14 @@
         <w:textAlignment w:val="auto"/>
         <w:rPr>
           <w:rFonts w:hint="default" w:ascii="Times New Roman Regular" w:hAnsi="Times New Roman Regular" w:eastAsia="宋体" w:cs="Times New Roman Regular"/>
-          <w:lang w:eastAsia="zh-CN"/>
-        </w:rPr>
-      </w:pPr>
-      <w:r>
-        <w:rPr>
-          <w:rFonts w:hint="default" w:ascii="Times New Roman Regular" w:hAnsi="Times New Roman Regular" w:eastAsia="宋体" w:cs="Times New Roman Regular"/>
+          <w:color w:val="auto"/>
+          <w:lang w:eastAsia="zh-CN"/>
+        </w:rPr>
+      </w:pPr>
+      <w:r>
+        <w:rPr>
+          <w:rFonts w:hint="default" w:ascii="Times New Roman Regular" w:hAnsi="Times New Roman Regular" w:eastAsia="宋体" w:cs="Times New Roman Regular"/>
+          <w:color w:val="auto"/>
           <w:lang w:eastAsia="zh-CN"/>
         </w:rPr>
         <w:t xml:space="preserve">4. </w:t>
@@ -719,6 +861,7 @@
           <w:rFonts w:hint="default" w:ascii="Times New Roman Regular" w:hAnsi="Times New Roman Regular" w:eastAsia="宋体" w:cs="Times New Roman Regular"/>
           <w:b/>
           <w:bCs/>
+          <w:color w:val="auto"/>
           <w:lang w:eastAsia="zh-CN"/>
         </w:rPr>
         <w:t>创新创业奖</w:t>
@@ -726,6 +869,7 @@
       <w:r>
         <w:rPr>
           <w:rFonts w:hint="default" w:ascii="Times New Roman Regular" w:hAnsi="Times New Roman Regular" w:eastAsia="宋体" w:cs="Times New Roman Regular"/>
+          <w:color w:val="auto"/>
           <w:lang w:eastAsia="zh-CN"/>
         </w:rPr>
         <w:t>，第五届（2022）中国高校计算机大赛-人工智能创意赛，全国高等学校计算机教育研究会主办</w:t>
@@ -750,12 +894,14 @@
         <w:textAlignment w:val="auto"/>
         <w:rPr>
           <w:rFonts w:hint="default" w:ascii="Times New Roman Regular" w:hAnsi="Times New Roman Regular" w:eastAsia="宋体" w:cs="Times New Roman Regular"/>
-          <w:lang w:eastAsia="zh-CN"/>
-        </w:rPr>
-      </w:pPr>
-      <w:r>
-        <w:rPr>
-          <w:rFonts w:hint="default" w:ascii="Times New Roman Regular" w:hAnsi="Times New Roman Regular" w:eastAsia="宋体" w:cs="Times New Roman Regular"/>
+          <w:color w:val="auto"/>
+          <w:lang w:eastAsia="zh-CN"/>
+        </w:rPr>
+      </w:pPr>
+      <w:r>
+        <w:rPr>
+          <w:rFonts w:hint="default" w:ascii="Times New Roman Regular" w:hAnsi="Times New Roman Regular" w:eastAsia="宋体" w:cs="Times New Roman Regular"/>
+          <w:color w:val="auto"/>
           <w:lang w:eastAsia="zh-CN"/>
         </w:rPr>
         <w:t xml:space="preserve">3. </w:t>
@@ -765,6 +911,7 @@
           <w:rFonts w:hint="default" w:ascii="Times New Roman Regular" w:hAnsi="Times New Roman Regular" w:eastAsia="宋体" w:cs="Times New Roman Regular"/>
           <w:b/>
           <w:bCs/>
+          <w:color w:val="auto"/>
           <w:lang w:eastAsia="zh-CN"/>
         </w:rPr>
         <w:t>全国一等奖，西北赛区一等奖</w:t>
@@ -772,98 +919,1217 @@
       <w:r>
         <w:rPr>
           <w:rFonts w:hint="default" w:ascii="Times New Roman Regular" w:hAnsi="Times New Roman Regular" w:eastAsia="宋体" w:cs="Times New Roman Regular"/>
-          <w:lang w:eastAsia="zh-CN"/>
-        </w:rPr>
-        <w:t>，第五届（2022）中国高校计算机大赛-人工智能创意赛，</w:t>
+          <w:color w:val="auto"/>
+          <w:lang w:eastAsia="zh-CN"/>
+        </w:rPr>
+        <w:t>，第五届（2022）中国高校计算机大赛-人工智能创意赛，全国高等学校计算机教育研究会主办</w:t>
+      </w:r>
+    </w:p>
+    <w:p>
+      <w:pPr>
+        <w:keepNext w:val="0"/>
+        <w:keepLines w:val="0"/>
+        <w:pageBreakBefore w:val="0"/>
+        <w:widowControl w:val="0"/>
+        <w:kinsoku/>
+        <w:wordWrap/>
+        <w:overflowPunct/>
+        <w:topLinePunct w:val="0"/>
+        <w:autoSpaceDE/>
+        <w:autoSpaceDN/>
+        <w:bidi w:val="0"/>
+        <w:adjustRightInd/>
+        <w:snapToGrid/>
+        <w:ind w:firstLine="0" w:firstLineChars="0"/>
+        <w:textAlignment w:val="auto"/>
+        <w:rPr>
+          <w:rFonts w:hint="default" w:ascii="Times New Roman Regular" w:hAnsi="Times New Roman Regular" w:eastAsia="宋体" w:cs="Times New Roman Regular"/>
+          <w:color w:val="auto"/>
+          <w:lang w:eastAsia="zh-CN"/>
+        </w:rPr>
+      </w:pPr>
+      <w:r>
+        <w:rPr>
+          <w:rFonts w:hint="default" w:ascii="Times New Roman Regular" w:hAnsi="Times New Roman Regular" w:eastAsia="宋体" w:cs="Times New Roman Regular"/>
+          <w:color w:val="auto"/>
+          <w:lang w:eastAsia="zh-CN"/>
+        </w:rPr>
+        <w:t>2. 2022</w:t>
+      </w:r>
+      <w:r>
+        <w:rPr>
+          <w:rFonts w:hint="default" w:ascii="Times New Roman Regular" w:hAnsi="Times New Roman Regular" w:eastAsia="宋体" w:cs="Times New Roman Regular"/>
+          <w:b/>
+          <w:bCs/>
+          <w:color w:val="auto"/>
+          <w:lang w:eastAsia="zh-CN"/>
+        </w:rPr>
+        <w:t>优秀本科班主任</w:t>
+      </w:r>
+    </w:p>
+    <w:p>
+      <w:pPr>
+        <w:keepNext w:val="0"/>
+        <w:keepLines w:val="0"/>
+        <w:pageBreakBefore w:val="0"/>
+        <w:widowControl w:val="0"/>
+        <w:kinsoku/>
+        <w:wordWrap/>
+        <w:overflowPunct/>
+        <w:topLinePunct w:val="0"/>
+        <w:autoSpaceDE/>
+        <w:autoSpaceDN/>
+        <w:bidi w:val="0"/>
+        <w:adjustRightInd/>
+        <w:snapToGrid/>
+        <w:ind w:firstLine="0" w:firstLineChars="0"/>
+        <w:textAlignment w:val="auto"/>
+        <w:rPr>
+          <w:rFonts w:hint="default" w:ascii="Times New Roman Regular" w:hAnsi="Times New Roman Regular" w:eastAsia="宋体" w:cs="Times New Roman Regular"/>
+          <w:b/>
+          <w:bCs/>
+          <w:color w:val="auto"/>
+          <w:lang w:eastAsia="zh-CN"/>
+        </w:rPr>
+      </w:pPr>
+      <w:r>
+        <w:rPr>
+          <w:rFonts w:hint="default" w:ascii="Times New Roman Regular" w:hAnsi="Times New Roman Regular" w:eastAsia="宋体" w:cs="Times New Roman Regular"/>
+          <w:color w:val="auto"/>
+          <w:lang w:eastAsia="zh-CN"/>
+        </w:rPr>
+        <w:t>1. 2020</w:t>
+      </w:r>
+      <w:r>
+        <w:rPr>
+          <w:rFonts w:hint="default" w:ascii="Times New Roman Regular" w:hAnsi="Times New Roman Regular" w:eastAsia="宋体" w:cs="Times New Roman Regular"/>
+          <w:b/>
+          <w:bCs/>
+          <w:color w:val="auto"/>
+          <w:lang w:eastAsia="zh-CN"/>
+        </w:rPr>
+        <w:t>优秀本科毕设指导教师</w:t>
+      </w:r>
+    </w:p>
+    <w:p>
+      <w:pPr>
+        <w:rPr>
+          <w:rFonts w:hint="default" w:ascii="Times New Roman Regular" w:hAnsi="Times New Roman Regular" w:eastAsia="宋体" w:cs="Times New Roman Regular"/>
+          <w:b/>
+          <w:bCs/>
+          <w:color w:val="auto"/>
+          <w:lang w:eastAsia="zh-CN"/>
+        </w:rPr>
+      </w:pPr>
+      <w:r>
+        <w:rPr>
+          <w:rFonts w:hint="default" w:ascii="Times New Roman Regular" w:hAnsi="Times New Roman Regular" w:eastAsia="宋体" w:cs="Times New Roman Regular"/>
+          <w:b/>
+          <w:bCs/>
+          <w:color w:val="auto"/>
+          <w:lang w:eastAsia="zh-CN"/>
+        </w:rPr>
+        <w:br w:type="page"/>
+      </w:r>
+    </w:p>
+    <w:p>
+      <w:pPr>
+        <w:keepNext w:val="0"/>
+        <w:keepLines w:val="0"/>
+        <w:pageBreakBefore w:val="0"/>
+        <w:widowControl w:val="0"/>
+        <w:kinsoku/>
+        <w:wordWrap/>
+        <w:overflowPunct/>
+        <w:topLinePunct w:val="0"/>
+        <w:autoSpaceDE/>
+        <w:autoSpaceDN/>
+        <w:bidi w:val="0"/>
+        <w:adjustRightInd/>
+        <w:snapToGrid/>
+        <w:ind w:firstLine="0" w:firstLineChars="0"/>
+        <w:textAlignment w:val="auto"/>
+        <w:rPr>
+          <w:rFonts w:hint="default" w:ascii="Times New Roman Regular" w:hAnsi="Times New Roman Regular" w:eastAsia="黑体" w:cs="Times New Roman Regular"/>
+          <w:b/>
+          <w:bCs/>
+          <w:color w:val="auto"/>
+          <w:sz w:val="28"/>
+          <w:szCs w:val="28"/>
+          <w:lang w:eastAsia="zh-CN"/>
+        </w:rPr>
+      </w:pPr>
+      <w:r>
+        <w:rPr>
+          <w:rFonts w:hint="default" w:ascii="Times New Roman Regular" w:hAnsi="Times New Roman Regular" w:eastAsia="黑体" w:cs="Times New Roman Regular"/>
+          <w:b/>
+          <w:bCs/>
+          <w:color w:val="auto"/>
+          <w:sz w:val="28"/>
+          <w:szCs w:val="28"/>
+          <w:lang w:eastAsia="zh-CN"/>
+        </w:rPr>
+        <w:t>主要研究方向：</w:t>
+      </w:r>
+    </w:p>
+    <w:p>
+      <w:pPr>
+        <w:keepNext w:val="0"/>
+        <w:keepLines w:val="0"/>
+        <w:pageBreakBefore w:val="0"/>
+        <w:widowControl w:val="0"/>
+        <w:kinsoku/>
+        <w:wordWrap/>
+        <w:overflowPunct/>
+        <w:topLinePunct w:val="0"/>
+        <w:autoSpaceDE/>
+        <w:autoSpaceDN/>
+        <w:bidi w:val="0"/>
+        <w:adjustRightInd/>
+        <w:snapToGrid/>
+        <w:ind w:firstLine="0" w:firstLineChars="0"/>
+        <w:textAlignment w:val="auto"/>
+        <w:rPr>
+          <w:rFonts w:hint="default" w:ascii="Times New Roman Regular" w:hAnsi="Times New Roman Regular" w:eastAsia="宋体" w:cs="Times New Roman Regular"/>
+          <w:b/>
+          <w:bCs/>
+          <w:color w:val="auto"/>
+          <w:lang w:eastAsia="zh-CN"/>
+        </w:rPr>
+      </w:pPr>
+      <w:r>
+        <w:rPr>
+          <w:rFonts w:hint="default" w:ascii="Times New Roman Regular" w:hAnsi="Times New Roman Regular" w:eastAsia="宋体" w:cs="Times New Roman Regular"/>
+          <w:b/>
+          <w:bCs/>
+          <w:color w:val="auto"/>
+          <w:lang w:eastAsia="zh-CN"/>
+        </w:rPr>
+        <w:t>1. 图像语义分割、变化检测</w:t>
+      </w:r>
+    </w:p>
+    <w:p>
+      <w:pPr>
+        <w:keepNext w:val="0"/>
+        <w:keepLines w:val="0"/>
+        <w:pageBreakBefore w:val="0"/>
+        <w:widowControl w:val="0"/>
+        <w:kinsoku/>
+        <w:wordWrap/>
+        <w:overflowPunct/>
+        <w:topLinePunct w:val="0"/>
+        <w:autoSpaceDE/>
+        <w:autoSpaceDN/>
+        <w:bidi w:val="0"/>
+        <w:adjustRightInd/>
+        <w:snapToGrid/>
+        <w:ind w:firstLine="0" w:firstLineChars="0"/>
+        <w:textAlignment w:val="auto"/>
+        <w:rPr>
+          <w:rFonts w:hint="default" w:ascii="Times New Roman Regular" w:hAnsi="Times New Roman Regular" w:eastAsia="宋体" w:cs="Times New Roman Regular"/>
+          <w:b/>
+          <w:bCs/>
+          <w:color w:val="auto"/>
+          <w:lang w:eastAsia="zh-CN"/>
+        </w:rPr>
+      </w:pPr>
+      <w:r>
+        <w:rPr>
+          <w:rFonts w:hint="default" w:ascii="Times New Roman Regular" w:hAnsi="Times New Roman Regular" w:eastAsia="宋体" w:cs="Times New Roman Regular"/>
+          <w:b/>
+          <w:bCs/>
+          <w:color w:val="auto"/>
+          <w:lang w:eastAsia="zh-CN"/>
+        </w:rPr>
+        <w:t>2. 半/弱监督学习、主动学习、模式识别</w:t>
+      </w:r>
+    </w:p>
+    <w:p>
+      <w:pPr>
+        <w:keepNext w:val="0"/>
+        <w:keepLines w:val="0"/>
+        <w:pageBreakBefore w:val="0"/>
+        <w:widowControl w:val="0"/>
+        <w:kinsoku/>
+        <w:wordWrap/>
+        <w:overflowPunct/>
+        <w:topLinePunct w:val="0"/>
+        <w:autoSpaceDE/>
+        <w:autoSpaceDN/>
+        <w:bidi w:val="0"/>
+        <w:adjustRightInd/>
+        <w:snapToGrid/>
+        <w:ind w:firstLine="0" w:firstLineChars="0"/>
+        <w:textAlignment w:val="auto"/>
+        <w:rPr>
+          <w:rFonts w:hint="default" w:ascii="Times New Roman Regular" w:hAnsi="Times New Roman Regular" w:eastAsia="黑体" w:cs="Times New Roman Regular"/>
+          <w:b/>
+          <w:bCs/>
+          <w:color w:val="auto"/>
+          <w:sz w:val="28"/>
+          <w:szCs w:val="28"/>
+          <w:lang w:val="en-US" w:eastAsia="zh-CN"/>
+        </w:rPr>
+      </w:pPr>
+      <w:r>
+        <w:rPr>
+          <w:rFonts w:hint="default" w:ascii="Times New Roman Regular" w:hAnsi="Times New Roman Regular" w:eastAsia="黑体" w:cs="Times New Roman Regular"/>
+          <w:b/>
+          <w:bCs/>
+          <w:color w:val="auto"/>
+          <w:sz w:val="28"/>
+          <w:szCs w:val="28"/>
+          <w:lang w:val="en-US" w:eastAsia="zh-CN"/>
+        </w:rPr>
+        <w:t>主持纵向科研项目：</w:t>
+      </w:r>
+    </w:p>
+    <w:p>
+      <w:pPr>
+        <w:keepNext w:val="0"/>
+        <w:keepLines w:val="0"/>
+        <w:pageBreakBefore w:val="0"/>
+        <w:widowControl w:val="0"/>
+        <w:kinsoku/>
+        <w:wordWrap/>
+        <w:overflowPunct/>
+        <w:topLinePunct w:val="0"/>
+        <w:autoSpaceDE/>
+        <w:autoSpaceDN/>
+        <w:bidi w:val="0"/>
+        <w:adjustRightInd/>
+        <w:snapToGrid/>
+        <w:ind w:firstLine="0" w:firstLineChars="0"/>
+        <w:textAlignment w:val="auto"/>
+        <w:rPr>
+          <w:rFonts w:hint="default" w:ascii="Times New Roman Regular" w:hAnsi="Times New Roman Regular" w:eastAsia="宋体" w:cs="Times New Roman Regular"/>
+          <w:b/>
+          <w:bCs/>
+          <w:color w:val="auto"/>
+          <w:lang w:eastAsia="zh-CN"/>
+        </w:rPr>
+      </w:pPr>
+      <w:r>
+        <w:rPr>
+          <w:rFonts w:hint="default" w:ascii="Times New Roman Regular" w:hAnsi="Times New Roman Regular" w:eastAsia="宋体" w:cs="Times New Roman Regular"/>
+          <w:b/>
+          <w:bCs/>
+          <w:color w:val="auto"/>
+          <w:lang w:eastAsia="zh-CN"/>
+        </w:rPr>
+        <w:t>1. 国家自然科学基金面上项目：</w:t>
+      </w:r>
+      <w:r>
+        <w:rPr>
+          <w:rFonts w:hint="default" w:ascii="Times New Roman Regular" w:hAnsi="Times New Roman Regular" w:eastAsia="宋体" w:cs="Times New Roman Regular"/>
+          <w:b/>
+          <w:bCs/>
+          <w:i/>
+          <w:iCs/>
+          <w:color w:val="auto"/>
+          <w:lang w:eastAsia="zh-CN"/>
+        </w:rPr>
+        <w:t>面向开放跨域环境的无人机自主语义感知方法研究</w:t>
+      </w:r>
+      <w:r>
+        <w:rPr>
+          <w:rFonts w:hint="default" w:ascii="Times New Roman Regular" w:hAnsi="Times New Roman Regular" w:eastAsia="宋体" w:cs="Times New Roman Regular"/>
+          <w:b/>
+          <w:bCs/>
+          <w:color w:val="auto"/>
+          <w:lang w:eastAsia="zh-CN"/>
+        </w:rPr>
+        <w:t>，2025.01-2028.12，主持</w:t>
+      </w:r>
+    </w:p>
+    <w:p>
+      <w:pPr>
+        <w:keepNext w:val="0"/>
+        <w:keepLines w:val="0"/>
+        <w:pageBreakBefore w:val="0"/>
+        <w:widowControl w:val="0"/>
+        <w:kinsoku/>
+        <w:wordWrap/>
+        <w:overflowPunct/>
+        <w:topLinePunct w:val="0"/>
+        <w:autoSpaceDE/>
+        <w:autoSpaceDN/>
+        <w:bidi w:val="0"/>
+        <w:adjustRightInd/>
+        <w:snapToGrid/>
+        <w:ind w:firstLine="0" w:firstLineChars="0"/>
+        <w:textAlignment w:val="auto"/>
+        <w:rPr>
+          <w:rFonts w:hint="default" w:ascii="Times New Roman Regular" w:hAnsi="Times New Roman Regular" w:eastAsia="宋体" w:cs="Times New Roman Regular"/>
+          <w:b/>
+          <w:bCs/>
+          <w:color w:val="auto"/>
+          <w:lang w:eastAsia="zh-CN"/>
+        </w:rPr>
+      </w:pPr>
+      <w:r>
+        <w:rPr>
+          <w:rFonts w:hint="default" w:ascii="Times New Roman Regular" w:hAnsi="Times New Roman Regular" w:eastAsia="宋体" w:cs="Times New Roman Regular"/>
+          <w:b/>
+          <w:bCs/>
+          <w:color w:val="auto"/>
+          <w:lang w:eastAsia="zh-CN"/>
+        </w:rPr>
+        <w:t>2. 国家自然科学基金青年科学基金项目：</w:t>
+      </w:r>
+      <w:r>
+        <w:rPr>
+          <w:rFonts w:hint="default" w:ascii="Times New Roman Regular" w:hAnsi="Times New Roman Regular" w:eastAsia="宋体" w:cs="Times New Roman Regular"/>
+          <w:b/>
+          <w:bCs/>
+          <w:i/>
+          <w:iCs/>
+          <w:color w:val="auto"/>
+          <w:lang w:eastAsia="zh-CN"/>
+        </w:rPr>
+        <w:t>基于互补学习机制的无人机航拍图像弱监督语义分割研究</w:t>
+      </w:r>
+      <w:r>
+        <w:rPr>
+          <w:rFonts w:hint="default" w:ascii="Times New Roman Regular" w:hAnsi="Times New Roman Regular" w:eastAsia="宋体" w:cs="Times New Roman Regular"/>
+          <w:b/>
+          <w:bCs/>
+          <w:color w:val="auto"/>
+          <w:lang w:eastAsia="zh-CN"/>
+        </w:rPr>
+        <w:t xml:space="preserve">，2020.01-2022.12，主持 </w:t>
+      </w:r>
+    </w:p>
+    <w:p>
+      <w:pPr>
+        <w:keepNext w:val="0"/>
+        <w:keepLines w:val="0"/>
+        <w:pageBreakBefore w:val="0"/>
+        <w:widowControl w:val="0"/>
+        <w:kinsoku/>
+        <w:wordWrap/>
+        <w:overflowPunct/>
+        <w:topLinePunct w:val="0"/>
+        <w:autoSpaceDE/>
+        <w:autoSpaceDN/>
+        <w:bidi w:val="0"/>
+        <w:adjustRightInd/>
+        <w:snapToGrid/>
+        <w:ind w:firstLine="0" w:firstLineChars="0"/>
+        <w:textAlignment w:val="auto"/>
+        <w:rPr>
+          <w:rFonts w:hint="default" w:ascii="Times New Roman Regular" w:hAnsi="Times New Roman Regular" w:eastAsia="宋体" w:cs="Times New Roman Regular"/>
+          <w:b/>
+          <w:bCs/>
+          <w:color w:val="auto"/>
+          <w:lang w:eastAsia="zh-CN"/>
+        </w:rPr>
+      </w:pPr>
+      <w:r>
+        <w:rPr>
+          <w:rFonts w:hint="default" w:ascii="Times New Roman Regular" w:hAnsi="Times New Roman Regular" w:eastAsia="宋体" w:cs="Times New Roman Regular"/>
+          <w:b/>
+          <w:bCs/>
+          <w:color w:val="auto"/>
+          <w:lang w:eastAsia="zh-CN"/>
+        </w:rPr>
+        <w:t xml:space="preserve">3. xxx项目: </w:t>
+      </w:r>
+      <w:r>
+        <w:rPr>
+          <w:rFonts w:hint="default" w:ascii="Times New Roman Regular" w:hAnsi="Times New Roman Regular" w:eastAsia="宋体" w:cs="Times New Roman Regular"/>
+          <w:b/>
+          <w:bCs/>
+          <w:i/>
+          <w:iCs/>
+          <w:color w:val="auto"/>
+          <w:lang w:eastAsia="zh-CN"/>
+        </w:rPr>
+        <w:t>群体智能分布式任务信息融合处理技术</w:t>
+      </w:r>
+      <w:r>
+        <w:rPr>
+          <w:rFonts w:hint="default" w:ascii="Times New Roman Regular" w:hAnsi="Times New Roman Regular" w:eastAsia="宋体" w:cs="Times New Roman Regular"/>
+          <w:b/>
+          <w:bCs/>
+          <w:color w:val="auto"/>
+          <w:lang w:eastAsia="zh-CN"/>
+        </w:rPr>
+        <w:t>，2019.08-2020.12，主持</w:t>
+      </w:r>
+    </w:p>
+    <w:p>
+      <w:pPr>
+        <w:keepNext w:val="0"/>
+        <w:keepLines w:val="0"/>
+        <w:pageBreakBefore w:val="0"/>
+        <w:widowControl w:val="0"/>
+        <w:kinsoku/>
+        <w:wordWrap/>
+        <w:overflowPunct/>
+        <w:topLinePunct w:val="0"/>
+        <w:autoSpaceDE/>
+        <w:autoSpaceDN/>
+        <w:bidi w:val="0"/>
+        <w:adjustRightInd/>
+        <w:snapToGrid/>
+        <w:ind w:firstLine="0" w:firstLineChars="0"/>
+        <w:textAlignment w:val="auto"/>
+        <w:rPr>
+          <w:rFonts w:hint="default" w:ascii="Times New Roman Regular" w:hAnsi="Times New Roman Regular" w:eastAsia="宋体" w:cs="Times New Roman Regular"/>
+          <w:b/>
+          <w:bCs/>
+          <w:color w:val="auto"/>
+          <w:lang w:eastAsia="zh-CN"/>
+        </w:rPr>
+      </w:pPr>
+      <w:r>
+        <w:rPr>
+          <w:rFonts w:hint="default" w:ascii="Times New Roman Regular" w:hAnsi="Times New Roman Regular" w:eastAsia="宋体" w:cs="Times New Roman Regular"/>
+          <w:b/>
+          <w:bCs/>
+          <w:color w:val="auto"/>
+          <w:lang w:eastAsia="zh-CN"/>
+        </w:rPr>
+        <w:t>4. 陕西省青年基金项目，2024.01-2025.12, 主持</w:t>
+      </w:r>
+    </w:p>
+    <w:p>
+      <w:pPr>
+        <w:keepNext w:val="0"/>
+        <w:keepLines w:val="0"/>
+        <w:pageBreakBefore w:val="0"/>
+        <w:widowControl w:val="0"/>
+        <w:kinsoku/>
+        <w:wordWrap/>
+        <w:overflowPunct/>
+        <w:topLinePunct w:val="0"/>
+        <w:autoSpaceDE/>
+        <w:autoSpaceDN/>
+        <w:bidi w:val="0"/>
+        <w:adjustRightInd/>
+        <w:snapToGrid/>
+        <w:ind w:firstLine="0" w:firstLineChars="0"/>
+        <w:textAlignment w:val="auto"/>
+        <w:rPr>
+          <w:rFonts w:hint="default" w:ascii="Times New Roman Regular" w:hAnsi="Times New Roman Regular" w:eastAsia="宋体" w:cs="Times New Roman Regular"/>
+          <w:b/>
+          <w:bCs/>
+          <w:color w:val="auto"/>
+          <w:lang w:eastAsia="zh-CN"/>
+        </w:rPr>
+      </w:pPr>
+      <w:r>
+        <w:rPr>
+          <w:rFonts w:hint="default" w:ascii="Times New Roman Regular" w:hAnsi="Times New Roman Regular" w:eastAsia="宋体" w:cs="Times New Roman Regular"/>
+          <w:b/>
+          <w:bCs/>
+          <w:color w:val="auto"/>
+          <w:lang w:eastAsia="zh-CN"/>
+        </w:rPr>
+        <w:t>5. 宁波市自然基金项目2项，2020.07-2022.06 2023.06-2025.05，主持</w:t>
+      </w:r>
+    </w:p>
+    <w:p>
+      <w:pPr>
+        <w:keepNext w:val="0"/>
+        <w:keepLines w:val="0"/>
+        <w:pageBreakBefore w:val="0"/>
+        <w:widowControl w:val="0"/>
+        <w:kinsoku/>
+        <w:wordWrap/>
+        <w:overflowPunct/>
+        <w:topLinePunct w:val="0"/>
+        <w:autoSpaceDE/>
+        <w:autoSpaceDN/>
+        <w:bidi w:val="0"/>
+        <w:adjustRightInd/>
+        <w:snapToGrid/>
+        <w:ind w:firstLine="0" w:firstLineChars="0"/>
+        <w:textAlignment w:val="auto"/>
+        <w:rPr>
+          <w:rFonts w:hint="default" w:ascii="Times New Roman Regular" w:hAnsi="Times New Roman Regular" w:eastAsia="宋体" w:cs="Times New Roman Regular"/>
+          <w:b/>
+          <w:bCs/>
+          <w:color w:val="auto"/>
+          <w:lang w:eastAsia="zh-CN"/>
+        </w:rPr>
+      </w:pPr>
+      <w:r>
+        <w:rPr>
+          <w:rFonts w:hint="default" w:ascii="Times New Roman Regular" w:hAnsi="Times New Roman Regular" w:eastAsia="宋体" w:cs="Times New Roman Regular"/>
+          <w:b/>
+          <w:bCs/>
+          <w:color w:val="auto"/>
+          <w:lang w:eastAsia="zh-CN"/>
+        </w:rPr>
+        <w:t xml:space="preserve">6. 西北工业大学中央高校基本科研业务费，基础研究基金，2019.05-2019.12， 主持 </w:t>
+      </w:r>
+    </w:p>
+    <w:p>
+      <w:pPr>
+        <w:keepNext w:val="0"/>
+        <w:keepLines w:val="0"/>
+        <w:pageBreakBefore w:val="0"/>
+        <w:widowControl w:val="0"/>
+        <w:kinsoku/>
+        <w:wordWrap/>
+        <w:overflowPunct/>
+        <w:topLinePunct w:val="0"/>
+        <w:autoSpaceDE/>
+        <w:autoSpaceDN/>
+        <w:bidi w:val="0"/>
+        <w:adjustRightInd/>
+        <w:snapToGrid/>
+        <w:ind w:firstLine="0" w:firstLineChars="0"/>
+        <w:textAlignment w:val="auto"/>
+        <w:rPr>
+          <w:rFonts w:hint="default" w:ascii="Times New Roman Regular" w:hAnsi="Times New Roman Regular" w:eastAsia="宋体" w:cs="Times New Roman Regular"/>
+          <w:b/>
+          <w:bCs/>
+          <w:color w:val="auto"/>
+          <w:lang w:eastAsia="zh-CN"/>
+        </w:rPr>
+      </w:pPr>
+      <w:r>
+        <w:rPr>
+          <w:rFonts w:hint="default" w:ascii="Times New Roman Regular" w:hAnsi="Times New Roman Regular" w:eastAsia="黑体" w:cs="Times New Roman Regular"/>
+          <w:b/>
+          <w:bCs/>
+          <w:color w:val="auto"/>
+          <w:sz w:val="28"/>
+          <w:szCs w:val="28"/>
+          <w:lang w:eastAsia="zh-CN"/>
+        </w:rPr>
+        <w:t>主持</w:t>
+      </w:r>
+      <w:r>
+        <w:rPr>
+          <w:rFonts w:hint="default" w:ascii="Times New Roman Regular" w:hAnsi="Times New Roman Regular" w:eastAsia="黑体" w:cs="Times New Roman Regular"/>
+          <w:b/>
+          <w:bCs/>
+          <w:color w:val="auto"/>
+          <w:sz w:val="28"/>
+          <w:szCs w:val="28"/>
+          <w:lang w:val="en-US" w:eastAsia="zh-CN"/>
+        </w:rPr>
+        <w:t>横向</w:t>
+      </w:r>
+      <w:r>
+        <w:rPr>
+          <w:rFonts w:hint="default" w:ascii="Times New Roman Regular" w:hAnsi="Times New Roman Regular" w:eastAsia="黑体" w:cs="Times New Roman Regular"/>
+          <w:b/>
+          <w:bCs/>
+          <w:color w:val="auto"/>
+          <w:sz w:val="28"/>
+          <w:szCs w:val="28"/>
+          <w:lang w:eastAsia="zh-CN"/>
+        </w:rPr>
+        <w:t>科研项目：</w:t>
+      </w:r>
+    </w:p>
+    <w:p>
+      <w:pPr>
+        <w:keepNext w:val="0"/>
+        <w:keepLines w:val="0"/>
+        <w:pageBreakBefore w:val="0"/>
+        <w:widowControl w:val="0"/>
+        <w:kinsoku/>
+        <w:wordWrap/>
+        <w:overflowPunct/>
+        <w:topLinePunct w:val="0"/>
+        <w:autoSpaceDE/>
+        <w:autoSpaceDN/>
+        <w:bidi w:val="0"/>
+        <w:adjustRightInd/>
+        <w:snapToGrid/>
+        <w:ind w:firstLine="0" w:firstLineChars="0"/>
+        <w:textAlignment w:val="auto"/>
+        <w:rPr>
+          <w:rFonts w:hint="default" w:ascii="Times New Roman Regular" w:hAnsi="Times New Roman Regular" w:eastAsia="宋体" w:cs="Times New Roman Regular"/>
+          <w:b/>
+          <w:bCs/>
+          <w:color w:val="auto"/>
+          <w:lang w:val="en-US" w:eastAsia="zh-CN"/>
+        </w:rPr>
+      </w:pPr>
+      <w:r>
+        <w:rPr>
+          <w:rFonts w:hint="default" w:ascii="Times New Roman Regular" w:hAnsi="Times New Roman Regular" w:cs="Times New Roman Regular"/>
+          <w:b/>
+          <w:bCs/>
+          <w:color w:val="auto"/>
+          <w:lang w:val="en-US" w:eastAsia="zh-CN"/>
+        </w:rPr>
+        <w:t>1. 中国航空工业集团公司西安航空计算技术研究所，</w:t>
+      </w:r>
+      <w:r>
+        <w:rPr>
+          <w:rFonts w:hint="default" w:ascii="Times New Roman Regular" w:hAnsi="Times New Roman Regular" w:cs="Times New Roman Regular"/>
+          <w:b/>
+          <w:bCs/>
+          <w:i/>
+          <w:iCs/>
+          <w:color w:val="auto"/>
+          <w:lang w:val="en-US" w:eastAsia="zh-CN"/>
+        </w:rPr>
+        <w:t>无人机电视软件开发</w:t>
+      </w:r>
+      <w:r>
+        <w:rPr>
+          <w:rFonts w:hint="default" w:ascii="Times New Roman Regular" w:hAnsi="Times New Roman Regular" w:cs="Times New Roman Regular"/>
+          <w:b/>
+          <w:bCs/>
+          <w:color w:val="auto"/>
+          <w:lang w:val="en-US" w:eastAsia="zh-CN"/>
+        </w:rPr>
+        <w:t>，项目周期：2025.04-2025.12, 主持</w:t>
+      </w:r>
+    </w:p>
+    <w:p>
+      <w:pPr>
+        <w:keepNext w:val="0"/>
+        <w:keepLines w:val="0"/>
+        <w:pageBreakBefore w:val="0"/>
+        <w:widowControl w:val="0"/>
+        <w:kinsoku/>
+        <w:wordWrap/>
+        <w:overflowPunct/>
+        <w:topLinePunct w:val="0"/>
+        <w:autoSpaceDE/>
+        <w:autoSpaceDN/>
+        <w:bidi w:val="0"/>
+        <w:adjustRightInd/>
+        <w:snapToGrid/>
+        <w:ind w:firstLine="0" w:firstLineChars="0"/>
+        <w:textAlignment w:val="auto"/>
+        <w:rPr>
+          <w:rFonts w:hint="default" w:ascii="Times New Roman Regular" w:hAnsi="Times New Roman Regular" w:eastAsia="宋体" w:cs="Times New Roman Regular"/>
+          <w:b/>
+          <w:bCs/>
+          <w:color w:val="auto"/>
+          <w:lang w:eastAsia="zh-CN"/>
+        </w:rPr>
+      </w:pPr>
+      <w:r>
+        <w:rPr>
+          <w:rFonts w:hint="default" w:ascii="Times New Roman Regular" w:hAnsi="Times New Roman Regular" w:cs="Times New Roman Regular"/>
+          <w:b/>
+          <w:bCs/>
+          <w:color w:val="auto"/>
+          <w:lang w:val="en-US" w:eastAsia="zh-CN"/>
+        </w:rPr>
+        <w:t>2</w:t>
+      </w:r>
+      <w:r>
+        <w:rPr>
+          <w:rFonts w:hint="default" w:ascii="Times New Roman Regular" w:hAnsi="Times New Roman Regular" w:eastAsia="宋体" w:cs="Times New Roman Regular"/>
+          <w:b/>
+          <w:bCs/>
+          <w:color w:val="auto"/>
+          <w:lang w:eastAsia="zh-CN"/>
+        </w:rPr>
+        <w:t>. 横向重要项目：</w:t>
+      </w:r>
+      <w:r>
+        <w:rPr>
+          <w:rFonts w:hint="default" w:ascii="Times New Roman Regular" w:hAnsi="Times New Roman Regular" w:eastAsia="宋体" w:cs="Times New Roman Regular"/>
+          <w:b/>
+          <w:bCs/>
+          <w:i/>
+          <w:iCs/>
+          <w:color w:val="auto"/>
+          <w:lang w:eastAsia="zh-CN"/>
+        </w:rPr>
+        <w:t>舰船目标遥感图像特征提取算法开发</w:t>
+      </w:r>
+      <w:r>
+        <w:rPr>
+          <w:rFonts w:hint="default" w:ascii="Times New Roman Regular" w:hAnsi="Times New Roman Regular" w:eastAsia="宋体" w:cs="Times New Roman Regular"/>
+          <w:b/>
+          <w:bCs/>
+          <w:color w:val="auto"/>
+          <w:lang w:eastAsia="zh-CN"/>
+        </w:rPr>
+        <w:t>，项目周期：2022.07-2022.12, 主持</w:t>
+      </w:r>
+    </w:p>
+    <w:p>
+      <w:pPr>
+        <w:keepNext w:val="0"/>
+        <w:keepLines w:val="0"/>
+        <w:pageBreakBefore w:val="0"/>
+        <w:widowControl w:val="0"/>
+        <w:kinsoku/>
+        <w:wordWrap/>
+        <w:overflowPunct/>
+        <w:topLinePunct w:val="0"/>
+        <w:autoSpaceDE/>
+        <w:autoSpaceDN/>
+        <w:bidi w:val="0"/>
+        <w:adjustRightInd/>
+        <w:snapToGrid/>
+        <w:ind w:firstLine="0" w:firstLineChars="0"/>
+        <w:textAlignment w:val="auto"/>
+        <w:rPr>
+          <w:rFonts w:hint="default" w:ascii="Times New Roman Regular" w:hAnsi="Times New Roman Regular" w:eastAsia="宋体" w:cs="Times New Roman Regular"/>
+          <w:b/>
+          <w:bCs/>
+          <w:color w:val="auto"/>
+          <w:lang w:eastAsia="zh-CN"/>
+        </w:rPr>
+      </w:pPr>
+      <w:r>
+        <w:rPr>
+          <w:rFonts w:hint="default" w:ascii="Times New Roman Regular" w:hAnsi="Times New Roman Regular" w:cs="Times New Roman Regular"/>
+          <w:b/>
+          <w:bCs/>
+          <w:color w:val="auto"/>
+          <w:lang w:val="en-US" w:eastAsia="zh-CN"/>
+        </w:rPr>
+        <w:t>3</w:t>
+      </w:r>
+      <w:r>
+        <w:rPr>
+          <w:rFonts w:hint="default" w:ascii="Times New Roman Regular" w:hAnsi="Times New Roman Regular" w:eastAsia="宋体" w:cs="Times New Roman Regular"/>
+          <w:b/>
+          <w:bCs/>
+          <w:color w:val="auto"/>
+          <w:lang w:eastAsia="zh-CN"/>
+        </w:rPr>
+        <w:t>. 陕西测绘地理信息局横向：</w:t>
+      </w:r>
+      <w:r>
+        <w:rPr>
+          <w:rFonts w:hint="default" w:ascii="Times New Roman Regular" w:hAnsi="Times New Roman Regular" w:eastAsia="宋体" w:cs="Times New Roman Regular"/>
+          <w:b/>
+          <w:bCs/>
+          <w:i/>
+          <w:iCs/>
+          <w:color w:val="auto"/>
+          <w:lang w:eastAsia="zh-CN"/>
+        </w:rPr>
+        <w:t>陕西省秦岭生态环境保护网格化管理研究</w:t>
+      </w:r>
+      <w:r>
+        <w:rPr>
+          <w:rFonts w:hint="default" w:ascii="Times New Roman Regular" w:hAnsi="Times New Roman Regular" w:eastAsia="宋体" w:cs="Times New Roman Regular"/>
+          <w:b/>
+          <w:bCs/>
+          <w:color w:val="auto"/>
+          <w:lang w:eastAsia="zh-CN"/>
+        </w:rPr>
+        <w:t xml:space="preserve">，2020.03-2021.03， 主持 </w:t>
+      </w:r>
+    </w:p>
+    <w:p>
+      <w:pPr>
+        <w:keepNext w:val="0"/>
+        <w:keepLines w:val="0"/>
+        <w:pageBreakBefore w:val="0"/>
+        <w:widowControl w:val="0"/>
+        <w:kinsoku/>
+        <w:wordWrap/>
+        <w:overflowPunct/>
+        <w:topLinePunct w:val="0"/>
+        <w:autoSpaceDE/>
+        <w:autoSpaceDN/>
+        <w:bidi w:val="0"/>
+        <w:adjustRightInd/>
+        <w:snapToGrid/>
+        <w:ind w:firstLine="0" w:firstLineChars="0"/>
+        <w:textAlignment w:val="auto"/>
+        <w:rPr>
+          <w:rFonts w:hint="default" w:ascii="Times New Roman Regular" w:hAnsi="Times New Roman Regular" w:eastAsia="宋体" w:cs="Times New Roman Regular"/>
+          <w:b/>
+          <w:bCs/>
+          <w:color w:val="auto"/>
+          <w:lang w:eastAsia="zh-CN"/>
+        </w:rPr>
+      </w:pPr>
+    </w:p>
+    <w:p>
+      <w:pPr>
+        <w:keepNext w:val="0"/>
+        <w:keepLines w:val="0"/>
+        <w:pageBreakBefore w:val="0"/>
+        <w:widowControl w:val="0"/>
+        <w:kinsoku/>
+        <w:wordWrap/>
+        <w:overflowPunct/>
+        <w:topLinePunct w:val="0"/>
+        <w:autoSpaceDE/>
+        <w:autoSpaceDN/>
+        <w:bidi w:val="0"/>
+        <w:adjustRightInd/>
+        <w:snapToGrid/>
+        <w:ind w:firstLine="0" w:firstLineChars="0"/>
+        <w:textAlignment w:val="auto"/>
+        <w:rPr>
+          <w:rFonts w:hint="default" w:ascii="Times New Roman Regular" w:hAnsi="Times New Roman Regular" w:eastAsia="黑体" w:cs="Times New Roman Regular"/>
+          <w:b/>
+          <w:bCs/>
+          <w:color w:val="auto"/>
+          <w:sz w:val="28"/>
+          <w:szCs w:val="28"/>
+          <w:lang w:eastAsia="zh-CN"/>
+        </w:rPr>
+      </w:pPr>
+      <w:r>
+        <w:rPr>
+          <w:rFonts w:hint="default" w:ascii="Times New Roman Regular" w:hAnsi="Times New Roman Regular" w:eastAsia="黑体" w:cs="Times New Roman Regular"/>
+          <w:b/>
+          <w:bCs/>
+          <w:color w:val="auto"/>
+          <w:sz w:val="28"/>
+          <w:szCs w:val="28"/>
+          <w:lang w:eastAsia="zh-CN"/>
+        </w:rPr>
+        <w:t>更多信息请访问：</w:t>
+      </w:r>
+    </w:p>
+    <w:p>
+      <w:pPr>
+        <w:keepNext w:val="0"/>
+        <w:keepLines w:val="0"/>
+        <w:pageBreakBefore w:val="0"/>
+        <w:widowControl w:val="0"/>
+        <w:kinsoku/>
+        <w:wordWrap/>
+        <w:overflowPunct/>
+        <w:topLinePunct w:val="0"/>
+        <w:autoSpaceDE/>
+        <w:autoSpaceDN/>
+        <w:bidi w:val="0"/>
+        <w:adjustRightInd/>
+        <w:snapToGrid/>
+        <w:ind w:firstLine="0" w:firstLineChars="0"/>
+        <w:textAlignment w:val="auto"/>
+        <w:rPr>
+          <w:rFonts w:hint="default" w:ascii="Times New Roman Regular" w:hAnsi="Times New Roman Regular" w:eastAsia="宋体" w:cs="Times New Roman Regular"/>
+          <w:b/>
+          <w:bCs/>
+          <w:color w:val="auto"/>
+          <w:lang w:eastAsia="zh-CN"/>
+        </w:rPr>
+      </w:pPr>
+      <w:r>
+        <w:rPr>
+          <w:rFonts w:hint="default" w:ascii="Times New Roman Regular" w:hAnsi="Times New Roman Regular" w:eastAsia="宋体" w:cs="Times New Roman Regular"/>
+          <w:b/>
+          <w:bCs/>
+          <w:color w:val="auto"/>
+          <w:lang w:eastAsia="zh-CN"/>
+        </w:rPr>
+        <w:fldChar w:fldCharType="begin"/>
+      </w:r>
+      <w:r>
+        <w:rPr>
+          <w:rFonts w:hint="default" w:ascii="Times New Roman Regular" w:hAnsi="Times New Roman Regular" w:eastAsia="宋体" w:cs="Times New Roman Regular"/>
+          <w:b/>
+          <w:bCs/>
+          <w:color w:val="auto"/>
+          <w:lang w:eastAsia="zh-CN"/>
+        </w:rPr>
+        <w:instrText xml:space="preserve"> HYPERLINK "https://hijeffery.github.io/" </w:instrText>
+      </w:r>
+      <w:r>
+        <w:rPr>
+          <w:rFonts w:hint="default" w:ascii="Times New Roman Regular" w:hAnsi="Times New Roman Regular" w:eastAsia="宋体" w:cs="Times New Roman Regular"/>
+          <w:b/>
+          <w:bCs/>
+          <w:color w:val="auto"/>
+          <w:lang w:eastAsia="zh-CN"/>
+        </w:rPr>
+        <w:fldChar w:fldCharType="separate"/>
+      </w:r>
+      <w:r>
+        <w:rPr>
+          <w:rStyle w:val="6"/>
+          <w:rFonts w:hint="default" w:ascii="Times New Roman Regular" w:hAnsi="Times New Roman Regular" w:eastAsia="宋体" w:cs="Times New Roman Regular"/>
+          <w:b/>
+          <w:bCs/>
+          <w:color w:val="auto"/>
+          <w:lang w:eastAsia="zh-CN"/>
+        </w:rPr>
+        <w:t>LRan's homepage</w:t>
+      </w:r>
+      <w:r>
+        <w:rPr>
+          <w:rFonts w:hint="default" w:ascii="Times New Roman Regular" w:hAnsi="Times New Roman Regular" w:eastAsia="宋体" w:cs="Times New Roman Regular"/>
+          <w:b/>
+          <w:bCs/>
+          <w:color w:val="auto"/>
+          <w:lang w:eastAsia="zh-CN"/>
+        </w:rPr>
+        <w:fldChar w:fldCharType="end"/>
+      </w:r>
+      <w:r>
+        <w:rPr>
+          <w:rFonts w:hint="default" w:ascii="Times New Roman Regular" w:hAnsi="Times New Roman Regular" w:eastAsia="宋体" w:cs="Times New Roman Regular"/>
+          <w:b/>
+          <w:bCs/>
+          <w:color w:val="auto"/>
+          <w:lang w:eastAsia="zh-CN"/>
+        </w:rPr>
+        <w:t xml:space="preserve"> （外部链接）</w:t>
+      </w:r>
+    </w:p>
+    <w:p>
+      <w:pPr>
+        <w:rPr>
+          <w:rFonts w:hint="default" w:ascii="Times New Roman Regular" w:hAnsi="Times New Roman Regular" w:eastAsia="宋体" w:cs="Times New Roman Regular"/>
+          <w:b/>
+          <w:bCs/>
+          <w:color w:val="auto"/>
+          <w:lang w:eastAsia="zh-CN"/>
+        </w:rPr>
+      </w:pPr>
+      <w:r>
+        <w:rPr>
+          <w:rFonts w:hint="default" w:ascii="Times New Roman Regular" w:hAnsi="Times New Roman Regular" w:eastAsia="宋体" w:cs="Times New Roman Regular"/>
+          <w:b/>
+          <w:bCs/>
+          <w:color w:val="auto"/>
+          <w:lang w:eastAsia="zh-CN"/>
+        </w:rPr>
+        <w:br w:type="page"/>
+      </w:r>
+    </w:p>
+    <w:p>
+      <w:pPr>
+        <w:keepNext w:val="0"/>
+        <w:keepLines w:val="0"/>
+        <w:pageBreakBefore w:val="0"/>
+        <w:widowControl w:val="0"/>
+        <w:kinsoku/>
+        <w:wordWrap/>
+        <w:overflowPunct/>
+        <w:topLinePunct w:val="0"/>
+        <w:autoSpaceDE/>
+        <w:autoSpaceDN/>
+        <w:bidi w:val="0"/>
+        <w:adjustRightInd/>
+        <w:snapToGrid/>
+        <w:ind w:firstLine="0" w:firstLineChars="0"/>
+        <w:textAlignment w:val="auto"/>
+        <w:rPr>
+          <w:rFonts w:hint="default" w:ascii="Times New Roman Regular" w:hAnsi="Times New Roman Regular" w:cs="Times New Roman Regular" w:eastAsiaTheme="minorEastAsia"/>
+          <w:b w:val="0"/>
+          <w:bCs/>
+          <w:color w:val="auto"/>
+          <w:lang w:eastAsia="zh-CN"/>
+        </w:rPr>
+      </w:pPr>
+      <w:r>
+        <w:rPr>
+          <w:rFonts w:hint="default" w:ascii="Times New Roman Regular" w:hAnsi="Times New Roman Regular" w:cs="Times New Roman Regular" w:eastAsiaTheme="minorEastAsia"/>
+          <w:b w:val="0"/>
+          <w:bCs/>
+          <w:color w:val="auto"/>
+          <w:lang w:eastAsia="zh-CN"/>
+        </w:rPr>
+        <w:t xml:space="preserve">1. </w:t>
+      </w:r>
+      <w:r>
+        <w:rPr>
+          <w:rFonts w:hint="default" w:ascii="Times New Roman Regular" w:hAnsi="Times New Roman Regular" w:cs="Times New Roman Regular" w:eastAsiaTheme="minorEastAsia"/>
+          <w:b/>
+          <w:bCs w:val="0"/>
+          <w:color w:val="auto"/>
+          <w:lang w:eastAsia="zh-CN"/>
+        </w:rPr>
+        <w:t>CCF会员</w:t>
+      </w:r>
+      <w:r>
+        <w:rPr>
+          <w:rFonts w:hint="default" w:ascii="Times New Roman Regular" w:hAnsi="Times New Roman Regular" w:cs="Times New Roman Regular" w:eastAsiaTheme="minorEastAsia"/>
+          <w:b w:val="0"/>
+          <w:bCs/>
+          <w:color w:val="auto"/>
+          <w:lang w:eastAsia="zh-CN"/>
+        </w:rPr>
+        <w:t>（计算机视觉、大数据、人工智能与模式识别 专委会委员）</w:t>
+      </w:r>
+    </w:p>
+    <w:p>
+      <w:pPr>
+        <w:keepNext w:val="0"/>
+        <w:keepLines w:val="0"/>
+        <w:pageBreakBefore w:val="0"/>
+        <w:widowControl w:val="0"/>
+        <w:kinsoku/>
+        <w:wordWrap/>
+        <w:overflowPunct/>
+        <w:topLinePunct w:val="0"/>
+        <w:autoSpaceDE/>
+        <w:autoSpaceDN/>
+        <w:bidi w:val="0"/>
+        <w:adjustRightInd/>
+        <w:snapToGrid/>
+        <w:ind w:firstLine="0" w:firstLineChars="0"/>
+        <w:textAlignment w:val="auto"/>
+        <w:rPr>
+          <w:rFonts w:hint="default" w:ascii="Times New Roman Regular" w:hAnsi="Times New Roman Regular" w:cs="Times New Roman Regular" w:eastAsiaTheme="minorEastAsia"/>
+          <w:b w:val="0"/>
+          <w:bCs/>
+          <w:color w:val="auto"/>
+          <w:lang w:eastAsia="zh-CN"/>
+        </w:rPr>
+      </w:pPr>
+      <w:r>
+        <w:rPr>
+          <w:rFonts w:hint="default" w:ascii="Times New Roman Regular" w:hAnsi="Times New Roman Regular" w:cs="Times New Roman Regular" w:eastAsiaTheme="minorEastAsia"/>
+          <w:b w:val="0"/>
+          <w:bCs/>
+          <w:color w:val="auto"/>
+          <w:lang w:eastAsia="zh-CN"/>
+        </w:rPr>
+        <w:t xml:space="preserve">2. </w:t>
+      </w:r>
+      <w:r>
+        <w:rPr>
+          <w:rFonts w:hint="default" w:ascii="Times New Roman Regular" w:hAnsi="Times New Roman Regular" w:cs="Times New Roman Regular" w:eastAsiaTheme="minorEastAsia"/>
+          <w:b/>
+          <w:bCs w:val="0"/>
+          <w:color w:val="auto"/>
+          <w:lang w:eastAsia="zh-CN"/>
+        </w:rPr>
+        <w:t>CSIG会员</w:t>
+      </w:r>
+    </w:p>
+    <w:p>
+      <w:pPr>
+        <w:keepNext w:val="0"/>
+        <w:keepLines w:val="0"/>
+        <w:pageBreakBefore w:val="0"/>
+        <w:widowControl w:val="0"/>
+        <w:kinsoku/>
+        <w:wordWrap/>
+        <w:overflowPunct/>
+        <w:topLinePunct w:val="0"/>
+        <w:autoSpaceDE/>
+        <w:autoSpaceDN/>
+        <w:bidi w:val="0"/>
+        <w:adjustRightInd/>
+        <w:snapToGrid/>
+        <w:ind w:firstLine="0" w:firstLineChars="0"/>
+        <w:textAlignment w:val="auto"/>
+        <w:rPr>
+          <w:rFonts w:hint="default" w:ascii="Times New Roman Regular" w:hAnsi="Times New Roman Regular" w:cs="Times New Roman Regular" w:eastAsiaTheme="minorEastAsia"/>
+          <w:b w:val="0"/>
+          <w:bCs/>
+          <w:color w:val="auto"/>
+          <w:lang w:eastAsia="zh-CN"/>
+        </w:rPr>
+      </w:pPr>
+      <w:r>
+        <w:rPr>
+          <w:rFonts w:hint="default" w:ascii="Times New Roman Regular" w:hAnsi="Times New Roman Regular" w:cs="Times New Roman Regular" w:eastAsiaTheme="minorEastAsia"/>
+          <w:b w:val="0"/>
+          <w:bCs/>
+          <w:color w:val="auto"/>
+          <w:lang w:eastAsia="zh-CN"/>
+        </w:rPr>
+        <w:t xml:space="preserve">3. </w:t>
+      </w:r>
+      <w:r>
+        <w:rPr>
+          <w:rFonts w:hint="default" w:ascii="Times New Roman Regular" w:hAnsi="Times New Roman Regular" w:cs="Times New Roman Regular" w:eastAsiaTheme="minorEastAsia"/>
+          <w:b/>
+          <w:bCs w:val="0"/>
+          <w:color w:val="auto"/>
+          <w:lang w:eastAsia="zh-CN"/>
+        </w:rPr>
+        <w:t>客座编辑</w:t>
+      </w:r>
+      <w:r>
+        <w:rPr>
+          <w:rFonts w:hint="default" w:ascii="Times New Roman Regular" w:hAnsi="Times New Roman Regular" w:cs="Times New Roman Regular" w:eastAsiaTheme="minorEastAsia"/>
+          <w:b w:val="0"/>
+          <w:bCs/>
+          <w:color w:val="auto"/>
+          <w:lang w:eastAsia="zh-CN"/>
+        </w:rPr>
+        <w:t>：Remote Sensing</w:t>
+      </w:r>
+    </w:p>
+    <w:p>
+      <w:pPr>
+        <w:keepNext w:val="0"/>
+        <w:keepLines w:val="0"/>
+        <w:pageBreakBefore w:val="0"/>
+        <w:widowControl w:val="0"/>
+        <w:kinsoku/>
+        <w:wordWrap/>
+        <w:overflowPunct/>
+        <w:topLinePunct w:val="0"/>
+        <w:autoSpaceDE/>
+        <w:autoSpaceDN/>
+        <w:bidi w:val="0"/>
+        <w:adjustRightInd/>
+        <w:snapToGrid/>
+        <w:ind w:firstLine="0" w:firstLineChars="0"/>
+        <w:textAlignment w:val="auto"/>
+        <w:rPr>
+          <w:rFonts w:hint="default" w:ascii="Times New Roman Regular" w:hAnsi="Times New Roman Regular" w:cs="Times New Roman Regular" w:eastAsiaTheme="minorEastAsia"/>
+          <w:b w:val="0"/>
+          <w:bCs/>
+          <w:color w:val="auto"/>
+          <w:lang w:eastAsia="zh-CN"/>
+        </w:rPr>
+      </w:pPr>
+      <w:r>
+        <w:rPr>
+          <w:rFonts w:hint="default" w:ascii="Times New Roman Regular" w:hAnsi="Times New Roman Regular" w:cs="Times New Roman Regular" w:eastAsiaTheme="minorEastAsia"/>
+          <w:b w:val="0"/>
+          <w:bCs/>
+          <w:color w:val="auto"/>
+          <w:lang w:val="en-US" w:eastAsia="zh-CN"/>
+        </w:rPr>
+        <w:t>4</w:t>
+      </w:r>
+      <w:r>
+        <w:rPr>
+          <w:rFonts w:hint="default" w:ascii="Times New Roman Regular" w:hAnsi="Times New Roman Regular" w:cs="Times New Roman Regular" w:eastAsiaTheme="minorEastAsia"/>
+          <w:b w:val="0"/>
+          <w:bCs/>
+          <w:color w:val="auto"/>
+          <w:lang w:eastAsia="zh-CN"/>
+        </w:rPr>
+        <w:t xml:space="preserve">. </w:t>
+      </w:r>
+      <w:r>
+        <w:rPr>
+          <w:rFonts w:hint="default" w:ascii="Times New Roman Regular" w:hAnsi="Times New Roman Regular" w:cs="Times New Roman Regular" w:eastAsiaTheme="minorEastAsia"/>
+          <w:b/>
+          <w:bCs w:val="0"/>
+          <w:color w:val="auto"/>
+          <w:lang w:eastAsia="zh-CN"/>
+        </w:rPr>
+        <w:t>分会主席</w:t>
+      </w:r>
+      <w:r>
+        <w:rPr>
+          <w:rFonts w:hint="default" w:ascii="Times New Roman Regular" w:hAnsi="Times New Roman Regular" w:cs="Times New Roman Regular" w:eastAsiaTheme="minorEastAsia"/>
+          <w:b w:val="0"/>
+          <w:bCs/>
+          <w:color w:val="auto"/>
+          <w:lang w:eastAsia="zh-CN"/>
+        </w:rPr>
+        <w:t>：ICIVC</w:t>
       </w:r>
       <w:bookmarkStart w:id="0" w:name="_GoBack"/>
       <w:bookmarkEnd w:id="0"/>
       <w:r>
         <w:rPr>
-          <w:rFonts w:hint="default" w:ascii="Times New Roman Regular" w:hAnsi="Times New Roman Regular" w:eastAsia="宋体" w:cs="Times New Roman Regular"/>
-          <w:lang w:eastAsia="zh-CN"/>
-        </w:rPr>
-        <w:t>全国高等学校计算机教育研究会主办</w:t>
-      </w:r>
-    </w:p>
-    <w:p>
-      <w:pPr>
-        <w:keepNext w:val="0"/>
-        <w:keepLines w:val="0"/>
-        <w:pageBreakBefore w:val="0"/>
-        <w:widowControl w:val="0"/>
-        <w:kinsoku/>
-        <w:wordWrap/>
-        <w:overflowPunct/>
-        <w:topLinePunct w:val="0"/>
-        <w:autoSpaceDE/>
-        <w:autoSpaceDN/>
-        <w:bidi w:val="0"/>
-        <w:adjustRightInd/>
-        <w:snapToGrid/>
-        <w:ind w:firstLine="0" w:firstLineChars="0"/>
-        <w:textAlignment w:val="auto"/>
-        <w:rPr>
-          <w:rFonts w:hint="default" w:ascii="Times New Roman Regular" w:hAnsi="Times New Roman Regular" w:eastAsia="宋体" w:cs="Times New Roman Regular"/>
-          <w:lang w:eastAsia="zh-CN"/>
-        </w:rPr>
-      </w:pPr>
-      <w:r>
-        <w:rPr>
-          <w:rFonts w:hint="default" w:ascii="Times New Roman Regular" w:hAnsi="Times New Roman Regular" w:eastAsia="宋体" w:cs="Times New Roman Regular"/>
-          <w:lang w:eastAsia="zh-CN"/>
-        </w:rPr>
-        <w:t>2. 2022</w:t>
-      </w:r>
-      <w:r>
-        <w:rPr>
-          <w:rFonts w:hint="default" w:ascii="Times New Roman Regular" w:hAnsi="Times New Roman Regular" w:eastAsia="宋体" w:cs="Times New Roman Regular"/>
-          <w:b/>
-          <w:bCs/>
-          <w:lang w:eastAsia="zh-CN"/>
-        </w:rPr>
-        <w:t>优秀本科班主任</w:t>
-      </w:r>
-    </w:p>
-    <w:p>
-      <w:pPr>
-        <w:keepNext w:val="0"/>
-        <w:keepLines w:val="0"/>
-        <w:pageBreakBefore w:val="0"/>
-        <w:widowControl w:val="0"/>
-        <w:kinsoku/>
-        <w:wordWrap/>
-        <w:overflowPunct/>
-        <w:topLinePunct w:val="0"/>
-        <w:autoSpaceDE/>
-        <w:autoSpaceDN/>
-        <w:bidi w:val="0"/>
-        <w:adjustRightInd/>
-        <w:snapToGrid/>
-        <w:ind w:firstLine="0" w:firstLineChars="0"/>
-        <w:textAlignment w:val="auto"/>
-        <w:rPr>
-          <w:rFonts w:hint="default" w:ascii="Times New Roman Regular" w:hAnsi="Times New Roman Regular" w:eastAsia="宋体" w:cs="Times New Roman Regular"/>
-          <w:b/>
-          <w:bCs/>
-          <w:lang w:eastAsia="zh-CN"/>
-        </w:rPr>
-      </w:pPr>
-      <w:r>
-        <w:rPr>
-          <w:rFonts w:hint="default" w:ascii="Times New Roman Regular" w:hAnsi="Times New Roman Regular" w:eastAsia="宋体" w:cs="Times New Roman Regular"/>
-          <w:lang w:eastAsia="zh-CN"/>
-        </w:rPr>
-        <w:t>1. 2020</w:t>
-      </w:r>
-      <w:r>
-        <w:rPr>
-          <w:rFonts w:hint="default" w:ascii="Times New Roman Regular" w:hAnsi="Times New Roman Regular" w:eastAsia="宋体" w:cs="Times New Roman Regular"/>
-          <w:b/>
-          <w:bCs/>
-          <w:lang w:eastAsia="zh-CN"/>
-        </w:rPr>
-        <w:t>优秀本科毕设指导教师</w:t>
+          <w:rFonts w:hint="default" w:ascii="Times New Roman Regular" w:hAnsi="Times New Roman Regular" w:cs="Times New Roman Regular" w:eastAsiaTheme="minorEastAsia"/>
+          <w:b w:val="0"/>
+          <w:bCs/>
+          <w:color w:val="auto"/>
+          <w:lang w:eastAsia="zh-CN"/>
+        </w:rPr>
+        <w:t>2022、JCRAI2025</w:t>
       </w:r>
     </w:p>
     <w:sectPr>
@@ -1212,7 +2478,7 @@
     <w:name w:val="heading 3"/>
     <w:basedOn w:val="1"/>
     <w:next w:val="1"/>
-    <w:link w:val="6"/>
+    <w:link w:val="7"/>
     <w:semiHidden/>
     <w:unhideWhenUsed/>
     <w:qFormat/>
@@ -1271,7 +2537,16 @@
       </w:tblBorders>
     </w:tblPr>
   </w:style>
-  <w:style w:type="character" w:customStyle="1" w:styleId="6">
+  <w:style w:type="character" w:styleId="6">
+    <w:name w:val="Hyperlink"/>
+    <w:basedOn w:val="5"/>
+    <w:uiPriority w:val="0"/>
+    <w:rPr>
+      <w:color w:val="0000FF"/>
+      <w:u w:val="single"/>
+    </w:rPr>
+  </w:style>
+  <w:style w:type="character" w:customStyle="1" w:styleId="7">
     <w:name w:val="标题 3 字符"/>
     <w:basedOn w:val="5"/>
     <w:link w:val="2"/>

</xml_diff>

<commit_message>
update remote sensing link
</commit_message>
<xml_diff>
--- a/NPU个人主页.docx
+++ b/NPU个人主页.docx
@@ -1001,7 +1001,7 @@
           <w:color w:val="auto"/>
           <w:lang w:eastAsia="zh-CN"/>
         </w:rPr>
-        <w:t>聚焦国家大数据应用领域的重大战略需要，基于人工智能、计算机视觉、大数据智能分析、深度学习等先进理论技术方法，主要开展卫星、无人机平台对地观测场景理解等关键技术攻关和科学基础研究，特别对秦岭生态保护、黄河冰凌灾害监测等方面的视觉任务应用需求进行了深入挖掘。作为陕西省语音与图像信息处理重点实验室的技术骨干，以项目负责人和核心人员身份主持和参与了xxx预研项目、国家973和国家自然科学基金等项目 16 项，累计经费 1900 余万元；申请发明专利 18 项；在SCI/EI索引高水平期刊/会议IEEE TMM、IEEE TCSVT、IEEE TGRS、ECCV等发表学术论文 30 余篇。担任国家发改委专项项目评审专家，国家自然科学基金委员会项目通信评审专家、陕西省科技厅项目评审专家。担任</w:t>
+        <w:t>聚焦国家大数据应用领域的重大战略需要，基于人工智能、计算机视觉、大数据智能分析、深度学习等先进理论技术方法，主要开展卫星、无人机平台对地观测场景理解等关键技术攻关和科学基础研究，特别对秦岭生态保护、黄河冰凌灾害监测等方面的视觉任务应用需求进行了深入挖掘。作为陕西省语音与图像信息处理重点实验室的技术骨干，以项目负责人和核心人员身份主持和参与了xxx预研项目、国家973和国家自然科学基金等项目16项，累计经费1900余万元；申请发明专利18项；在SCI/EI索引高水平期刊/会议IEEE TMM、IEEE TCSVT、IEEE TGRS、ECCV等发表学术论文</w:t>
       </w:r>
       <w:r>
         <w:rPr>
@@ -1009,6 +1009,38 @@
           <w:color w:val="auto"/>
           <w:lang w:val="en-US" w:eastAsia="zh-CN"/>
         </w:rPr>
+        <w:t>4</w:t>
+      </w:r>
+      <w:r>
+        <w:rPr>
+          <w:rFonts w:hint="eastAsia" w:ascii="仿宋_GB2312" w:hAnsi="仿宋_GB2312" w:eastAsia="仿宋_GB2312" w:cs="仿宋_GB2312"/>
+          <w:color w:val="auto"/>
+          <w:lang w:eastAsia="zh-CN"/>
+        </w:rPr>
+        <w:t>0余篇（</w:t>
+      </w:r>
+      <w:r>
+        <w:rPr>
+          <w:rFonts w:hint="eastAsia" w:ascii="仿宋_GB2312" w:hAnsi="仿宋_GB2312" w:eastAsia="仿宋_GB2312" w:cs="仿宋_GB2312"/>
+          <w:color w:val="auto"/>
+          <w:lang w:val="en-US" w:eastAsia="zh-CN"/>
+        </w:rPr>
+        <w:t>ESI高被引论文2篇</w:t>
+      </w:r>
+      <w:r>
+        <w:rPr>
+          <w:rFonts w:hint="eastAsia" w:ascii="仿宋_GB2312" w:hAnsi="仿宋_GB2312" w:eastAsia="仿宋_GB2312" w:cs="仿宋_GB2312"/>
+          <w:color w:val="auto"/>
+          <w:lang w:eastAsia="zh-CN"/>
+        </w:rPr>
+        <w:t>）。担任国家发改委专项项目评审专家，国家自然科学基金委员会项目通信评审专家、陕西省科技厅项目评审专家。担任</w:t>
+      </w:r>
+      <w:r>
+        <w:rPr>
+          <w:rFonts w:hint="eastAsia" w:ascii="仿宋_GB2312" w:hAnsi="仿宋_GB2312" w:eastAsia="仿宋_GB2312" w:cs="仿宋_GB2312"/>
+          <w:color w:val="auto"/>
+          <w:lang w:val="en-US" w:eastAsia="zh-CN"/>
+        </w:rPr>
         <w:t>IJCV、</w:t>
       </w:r>
       <w:r>
@@ -1035,8 +1067,6 @@
         </w:rPr>
         <w:t>等国际期刊会议审稿人。</w:t>
       </w:r>
-      <w:bookmarkStart w:id="0" w:name="_GoBack"/>
-      <w:bookmarkEnd w:id="0"/>
     </w:p>
     <w:p>
       <w:pPr>
@@ -2369,6 +2399,8 @@
         </w:rPr>
         <w:t>，项目周期：2020.03-2021.03，主持</w:t>
       </w:r>
+      <w:bookmarkStart w:id="0" w:name="_GoBack"/>
+      <w:bookmarkEnd w:id="0"/>
     </w:p>
     <w:p>
       <w:pPr>
@@ -2797,6 +2829,58 @@
         </w:rPr>
         <w:t>：ICIVC2022、JCRAI2025</w:t>
       </w:r>
+    </w:p>
+    <w:p>
+      <w:pPr>
+        <w:keepNext w:val="0"/>
+        <w:keepLines w:val="0"/>
+        <w:pageBreakBefore w:val="0"/>
+        <w:widowControl w:val="0"/>
+        <w:kinsoku/>
+        <w:wordWrap/>
+        <w:overflowPunct/>
+        <w:topLinePunct w:val="0"/>
+        <w:autoSpaceDE/>
+        <w:autoSpaceDN/>
+        <w:bidi w:val="0"/>
+        <w:adjustRightInd/>
+        <w:snapToGrid/>
+        <w:ind w:firstLine="0" w:firstLineChars="0"/>
+        <w:textAlignment w:val="auto"/>
+        <w:rPr>
+          <w:rFonts w:hint="default" w:ascii="Times New Roman Regular" w:hAnsi="Times New Roman Regular" w:cs="Times New Roman Regular" w:eastAsiaTheme="minorEastAsia"/>
+          <w:b w:val="0"/>
+          <w:bCs/>
+          <w:color w:val="auto"/>
+          <w:lang w:eastAsia="zh-CN"/>
+        </w:rPr>
+      </w:pPr>
+    </w:p>
+    <w:p>
+      <w:pPr>
+        <w:keepNext w:val="0"/>
+        <w:keepLines w:val="0"/>
+        <w:pageBreakBefore w:val="0"/>
+        <w:widowControl w:val="0"/>
+        <w:kinsoku/>
+        <w:wordWrap/>
+        <w:overflowPunct/>
+        <w:topLinePunct w:val="0"/>
+        <w:autoSpaceDE/>
+        <w:autoSpaceDN/>
+        <w:bidi w:val="0"/>
+        <w:adjustRightInd/>
+        <w:snapToGrid/>
+        <w:ind w:firstLine="0" w:firstLineChars="0"/>
+        <w:textAlignment w:val="auto"/>
+        <w:rPr>
+          <w:rFonts w:hint="default" w:ascii="Times New Roman Regular" w:hAnsi="Times New Roman Regular" w:cs="Times New Roman Regular" w:eastAsiaTheme="minorEastAsia"/>
+          <w:b w:val="0"/>
+          <w:bCs/>
+          <w:color w:val="auto"/>
+          <w:lang w:eastAsia="zh-CN"/>
+        </w:rPr>
+      </w:pPr>
     </w:p>
     <w:sectPr>
       <w:pgSz w:w="11906" w:h="16838"/>

</xml_diff>